<commit_message>
Added Ascoss++ in report
</commit_message>
<xml_diff>
--- a/Report.docx
+++ b/Report.docx
@@ -1,6 +1,6 @@
 
 <file path=word/document.xml><?xml version="1.0" encoding="utf-8"?>
-<w:document xmlns:wpc="http://schemas.microsoft.com/office/word/2010/wordprocessingCanvas" xmlns:mo="http://schemas.microsoft.com/office/mac/office/2008/main" xmlns:mc="http://schemas.openxmlformats.org/markup-compatibility/2006" xmlns:mv="urn:schemas-microsoft-com:mac:vml" xmlns:o="urn:schemas-microsoft-com:office:office" xmlns:r="http://schemas.openxmlformats.org/officeDocument/2006/relationships" xmlns:m="http://schemas.openxmlformats.org/officeDocument/2006/math" xmlns:v="urn:schemas-microsoft-com:vml" xmlns:wp14="http://schemas.microsoft.com/office/word/2010/wordprocessingDrawing" xmlns:wp="http://schemas.openxmlformats.org/drawingml/2006/wordprocessingDrawing" xmlns:w10="urn:schemas-microsoft-com:office:word" xmlns:w="http://schemas.openxmlformats.org/wordprocessingml/2006/main" xmlns:w14="http://schemas.microsoft.com/office/word/2010/wordml" xmlns:w15="http://schemas.microsoft.com/office/word/2012/wordml" xmlns:wpg="http://schemas.microsoft.com/office/word/2010/wordprocessingGroup" xmlns:wpi="http://schemas.microsoft.com/office/word/2010/wordprocessingInk" xmlns:wne="http://schemas.microsoft.com/office/word/2006/wordml" xmlns:wps="http://schemas.microsoft.com/office/word/2010/wordprocessingShape" mc:Ignorable="w14 w15 wp14">
+<w:document xmlns:wpc="http://schemas.microsoft.com/office/word/2010/wordprocessingCanvas" xmlns:cx="http://schemas.microsoft.com/office/drawing/2014/chartex" xmlns:cx1="http://schemas.microsoft.com/office/drawing/2015/9/8/chartex" xmlns:cx2="http://schemas.microsoft.com/office/drawing/2015/10/21/chartex" xmlns:cx3="http://schemas.microsoft.com/office/drawing/2016/5/9/chartex" xmlns:cx4="http://schemas.microsoft.com/office/drawing/2016/5/10/chartex" xmlns:cx5="http://schemas.microsoft.com/office/drawing/2016/5/11/chartex" xmlns:mc="http://schemas.openxmlformats.org/markup-compatibility/2006" xmlns:o="urn:schemas-microsoft-com:office:office" xmlns:r="http://schemas.openxmlformats.org/officeDocument/2006/relationships" xmlns:m="http://schemas.openxmlformats.org/officeDocument/2006/math" xmlns:v="urn:schemas-microsoft-com:vml" xmlns:wp14="http://schemas.microsoft.com/office/word/2010/wordprocessingDrawing" xmlns:wp="http://schemas.openxmlformats.org/drawingml/2006/wordprocessingDrawing" xmlns:w10="urn:schemas-microsoft-com:office:word" xmlns:w="http://schemas.openxmlformats.org/wordprocessingml/2006/main" xmlns:w14="http://schemas.microsoft.com/office/word/2010/wordml" xmlns:w15="http://schemas.microsoft.com/office/word/2012/wordml" xmlns:w16se="http://schemas.microsoft.com/office/word/2015/wordml/symex" xmlns:wpg="http://schemas.microsoft.com/office/word/2010/wordprocessingGroup" xmlns:wpi="http://schemas.microsoft.com/office/word/2010/wordprocessingInk" xmlns:wne="http://schemas.microsoft.com/office/word/2006/wordml" xmlns:wps="http://schemas.microsoft.com/office/word/2010/wordprocessingShape" mc:Ignorable="w14 w15 w16se wp14">
   <w:body>
     <w:p>
       <w:pPr>
@@ -761,8 +761,6 @@
         </w:rPr>
         <w:t>.</w:t>
       </w:r>
-      <w:bookmarkStart w:id="0" w:name="_GoBack"/>
-      <w:bookmarkEnd w:id="0"/>
     </w:p>
     <w:p>
       <w:pPr>
@@ -889,7 +887,21 @@
         <w:rPr>
           <w:i/>
         </w:rPr>
-        <w:t>‘filename.sift’</w:t>
+        <w:t>‘</w:t>
+      </w:r>
+      <w:proofErr w:type="spellStart"/>
+      <w:r>
+        <w:rPr>
+          <w:i/>
+        </w:rPr>
+        <w:t>filename.sift</w:t>
+      </w:r>
+      <w:proofErr w:type="spellEnd"/>
+      <w:r>
+        <w:rPr>
+          <w:i/>
+        </w:rPr>
+        <w:t>’</w:t>
       </w:r>
       <w:r>
         <w:t xml:space="preserve"> </w:t>
@@ -934,37 +946,81 @@
         <w:rPr>
           <w:i/>
         </w:rPr>
-        <w:t>{&lt;i, j, l, x, y&gt;, [dim-1 , . . , dim-d]</w:t>
-      </w:r>
+        <w:t>{&lt;</w:t>
+      </w:r>
+      <w:proofErr w:type="spellStart"/>
       <w:r>
         <w:rPr>
           <w:i/>
         </w:rPr>
+        <w:t>i</w:t>
+      </w:r>
+      <w:proofErr w:type="spellEnd"/>
+      <w:r>
+        <w:rPr>
+          <w:i/>
+        </w:rPr>
+        <w:t>, j, l, x, y&gt;, [dim-1 , . . , dim-d]</w:t>
+      </w:r>
+      <w:r>
+        <w:rPr>
+          <w:i/>
+        </w:rPr>
         <w:t>}</w:t>
       </w:r>
       <w:r>
         <w:t>,</w:t>
       </w:r>
       <w:r>
-        <w:t xml:space="preserve"> such that i = video, j = frame and l = cell indices.</w:t>
+        <w:t xml:space="preserve"> such that </w:t>
+      </w:r>
+      <w:proofErr w:type="spellStart"/>
+      <w:r>
+        <w:t>i</w:t>
+      </w:r>
+      <w:proofErr w:type="spellEnd"/>
+      <w:r>
+        <w:t xml:space="preserve"> = video, j = frame and l = cell indices.</w:t>
       </w:r>
       <w:r>
         <w:t xml:space="preserve"> </w:t>
       </w:r>
       <w:r>
-        <w:t xml:space="preserve">x and y and provide the position of the SIFT keypoint and [dim-1, . . , dim-d] are the reduced dimensions. The program is also expected to output the d dimensions in the form of </w:t>
+        <w:t xml:space="preserve">x and y and provide the position of the SIFT </w:t>
+      </w:r>
+      <w:proofErr w:type="spellStart"/>
+      <w:r>
+        <w:t>keypoint</w:t>
+      </w:r>
+      <w:proofErr w:type="spellEnd"/>
+      <w:r>
+        <w:t xml:space="preserve"> and [dim-1, . . , dim-d] are the reduced dimensions. The program is also expected to output the d dimensions in the form of </w:t>
       </w:r>
       <w:r>
         <w:rPr>
           <w:i/>
         </w:rPr>
-        <w:t>&lt;original</w:t>
-      </w:r>
+        <w:t>&lt;</w:t>
+      </w:r>
+      <w:proofErr w:type="spellStart"/>
       <w:r>
         <w:rPr>
           <w:i/>
         </w:rPr>
-        <w:t>_index, score</w:t>
+        <w:t>original</w:t>
+      </w:r>
+      <w:r>
+        <w:rPr>
+          <w:i/>
+        </w:rPr>
+        <w:t>_index</w:t>
+      </w:r>
+      <w:proofErr w:type="spellEnd"/>
+      <w:r>
+        <w:rPr>
+          <w:i/>
+        </w:rPr>
+        <w:t>, score</w:t>
       </w:r>
       <w:r>
         <w:rPr>
@@ -1023,7 +1079,15 @@
         <w:t xml:space="preserve"> </w:t>
       </w:r>
       <w:r>
-        <w:t xml:space="preserve">and SIFT keypoints in file </w:t>
+        <w:t xml:space="preserve">and SIFT </w:t>
+      </w:r>
+      <w:proofErr w:type="spellStart"/>
+      <w:r>
+        <w:t>keypoints</w:t>
+      </w:r>
+      <w:proofErr w:type="spellEnd"/>
+      <w:r>
+        <w:t xml:space="preserve"> in file </w:t>
       </w:r>
       <w:r>
         <w:rPr>
@@ -1047,8 +1111,37 @@
         </w:numPr>
       </w:pPr>
       <w:r>
-        <w:t>Output: Graph(V, E) where V are the nodes corresponding to each frame and E are the edge pairs corresponding to &lt;va, vb&gt; where vb is one of the most similar frames to vb</w:t>
-      </w:r>
+        <w:t>Output: Graph(V, E) where V are the nodes corresponding to each frame and E are the edge pairs corresponding to &lt;</w:t>
+      </w:r>
+      <w:proofErr w:type="spellStart"/>
+      <w:r>
+        <w:t>va</w:t>
+      </w:r>
+      <w:proofErr w:type="spellEnd"/>
+      <w:r>
+        <w:t xml:space="preserve">, </w:t>
+      </w:r>
+      <w:proofErr w:type="spellStart"/>
+      <w:r>
+        <w:t>vb</w:t>
+      </w:r>
+      <w:proofErr w:type="spellEnd"/>
+      <w:r>
+        <w:t xml:space="preserve">&gt; where </w:t>
+      </w:r>
+      <w:proofErr w:type="spellStart"/>
+      <w:r>
+        <w:t>vb</w:t>
+      </w:r>
+      <w:proofErr w:type="spellEnd"/>
+      <w:r>
+        <w:t xml:space="preserve"> is one of the most similar frames to </w:t>
+      </w:r>
+      <w:proofErr w:type="spellStart"/>
+      <w:r>
+        <w:t>vb</w:t>
+      </w:r>
+      <w:proofErr w:type="spellEnd"/>
       <w:r>
         <w:t>, from a different video that vb</w:t>
       </w:r>
@@ -1062,12 +1155,26 @@
         <w:rPr>
           <w:i/>
         </w:rPr>
-        <w:t>‘filename_d_k.gspc’</w:t>
-      </w:r>
+        <w:t>‘</w:t>
+      </w:r>
+      <w:proofErr w:type="spellStart"/>
       <w:r>
         <w:rPr>
           <w:i/>
         </w:rPr>
+        <w:t>filename_d_k.gspc</w:t>
+      </w:r>
+      <w:proofErr w:type="spellEnd"/>
+      <w:r>
+        <w:rPr>
+          <w:i/>
+        </w:rPr>
+        <w:t>’</w:t>
+      </w:r>
+      <w:r>
+        <w:rPr>
+          <w:i/>
+        </w:rPr>
         <w:t xml:space="preserve"> </w:t>
       </w:r>
       <w:r>
@@ -1079,11 +1186,47 @@
         </w:rPr>
         <w:t>&lt;</w:t>
       </w:r>
+      <w:proofErr w:type="spellStart"/>
       <w:r>
         <w:rPr>
           <w:i/>
         </w:rPr>
-        <w:t>va, vb, sim(a,b)</w:t>
+        <w:t>va</w:t>
+      </w:r>
+      <w:proofErr w:type="spellEnd"/>
+      <w:r>
+        <w:rPr>
+          <w:i/>
+        </w:rPr>
+        <w:t xml:space="preserve">, </w:t>
+      </w:r>
+      <w:proofErr w:type="spellStart"/>
+      <w:r>
+        <w:rPr>
+          <w:i/>
+        </w:rPr>
+        <w:t>vb</w:t>
+      </w:r>
+      <w:proofErr w:type="spellEnd"/>
+      <w:r>
+        <w:rPr>
+          <w:i/>
+        </w:rPr>
+        <w:t>, sim(</w:t>
+      </w:r>
+      <w:proofErr w:type="spellStart"/>
+      <w:r>
+        <w:rPr>
+          <w:i/>
+        </w:rPr>
+        <w:t>a,b</w:t>
+      </w:r>
+      <w:proofErr w:type="spellEnd"/>
+      <w:r>
+        <w:rPr>
+          <w:i/>
+        </w:rPr>
+        <w:t>)</w:t>
       </w:r>
       <w:r>
         <w:rPr>
@@ -1143,16 +1286,27 @@
         </w:numPr>
       </w:pPr>
       <w:r>
-        <w:t xml:space="preserve">Input: </w:t>
-      </w:r>
-      <w:r>
-        <w:t xml:space="preserve">Filename </w:t>
+        <w:t xml:space="preserve">Input: Filename </w:t>
       </w:r>
       <w:r>
         <w:rPr>
           <w:i/>
         </w:rPr>
-        <w:t>‘filename_d_k.gspc’</w:t>
+        <w:t>‘</w:t>
+      </w:r>
+      <w:proofErr w:type="spellStart"/>
+      <w:r>
+        <w:rPr>
+          <w:i/>
+        </w:rPr>
+        <w:t>filename_d_k.gspc</w:t>
+      </w:r>
+      <w:proofErr w:type="spellEnd"/>
+      <w:r>
+        <w:rPr>
+          <w:i/>
+        </w:rPr>
+        <w:t>’</w:t>
       </w:r>
       <w:r>
         <w:rPr>
@@ -1304,14 +1458,22 @@
         <w:rPr>
           <w:i/>
         </w:rPr>
-        <w:t>‘filename_d</w:t>
-      </w:r>
+        <w:t>‘</w:t>
+      </w:r>
+      <w:proofErr w:type="spellStart"/>
       <w:r>
         <w:rPr>
           <w:i/>
         </w:rPr>
+        <w:t>filename_d</w:t>
+      </w:r>
+      <w:r>
+        <w:rPr>
+          <w:i/>
+        </w:rPr>
         <w:t>.lsh</w:t>
       </w:r>
+      <w:proofErr w:type="spellEnd"/>
       <w:r>
         <w:rPr>
           <w:i/>
@@ -1322,7 +1484,31 @@
         <w:t xml:space="preserve"> contain</w:t>
       </w:r>
       <w:r>
-        <w:t>ing entries in the form {layer_num, bucket_num, &lt;i;j;x;y&gt;}</w:t>
+        <w:t>ing entries in the form {</w:t>
+      </w:r>
+      <w:proofErr w:type="spellStart"/>
+      <w:r>
+        <w:t>layer_num</w:t>
+      </w:r>
+      <w:proofErr w:type="spellEnd"/>
+      <w:r>
+        <w:t xml:space="preserve">, </w:t>
+      </w:r>
+      <w:proofErr w:type="spellStart"/>
+      <w:r>
+        <w:t>bucket_num</w:t>
+      </w:r>
+      <w:proofErr w:type="spellEnd"/>
+      <w:r>
+        <w:t>, &lt;</w:t>
+      </w:r>
+      <w:proofErr w:type="spellStart"/>
+      <w:r>
+        <w:t>i;j;x;y</w:t>
+      </w:r>
+      <w:proofErr w:type="spellEnd"/>
+      <w:r>
+        <w:t>&gt;}</w:t>
       </w:r>
       <w:r>
         <w:t>.</w:t>
@@ -1366,8 +1552,16 @@
         <w:rPr>
           <w:i/>
         </w:rPr>
-        <w:t>{i</w:t>
-      </w:r>
+        <w:t>{</w:t>
+      </w:r>
+      <w:proofErr w:type="spellStart"/>
+      <w:r>
+        <w:rPr>
+          <w:i/>
+        </w:rPr>
+        <w:t>i</w:t>
+      </w:r>
+      <w:proofErr w:type="spellEnd"/>
       <w:r>
         <w:rPr>
           <w:i/>
@@ -1724,17 +1918,1276 @@
       <w:pPr>
         <w:pStyle w:val="InitialBodyText"/>
       </w:pPr>
-      <w:r>
-        <w:t>Nice</w:t>
-      </w:r>
+    </w:p>
+    <w:p>
+      <w:pPr>
+        <w:pStyle w:val="InitialBodyText"/>
+      </w:pPr>
+      <w:r>
+        <w:t xml:space="preserve">2.3.1 </w:t>
+      </w:r>
+      <w:r>
+        <w:t>PageRank</w:t>
+      </w:r>
+      <w:r>
+        <w:t>:</w:t>
+      </w:r>
+    </w:p>
+    <w:p>
+      <w:pPr>
+        <w:pStyle w:val="InitialBodyText"/>
+      </w:pPr>
+    </w:p>
+    <w:p>
+      <w:pPr>
+        <w:pStyle w:val="InitialBodyText"/>
+      </w:pPr>
+    </w:p>
+    <w:p>
+      <w:pPr>
+        <w:pStyle w:val="InitialBodyText"/>
+      </w:pPr>
+    </w:p>
+    <w:p>
+      <w:pPr>
+        <w:pStyle w:val="InitialBodyText"/>
+      </w:pPr>
+    </w:p>
+    <w:p>
+      <w:pPr>
+        <w:pStyle w:val="InitialBodyText"/>
+      </w:pPr>
+    </w:p>
+    <w:p>
+      <w:pPr>
+        <w:pStyle w:val="InitialBodyText"/>
+      </w:pPr>
+      <w:r>
+        <w:lastRenderedPageBreak/>
+        <w:t xml:space="preserve">2.3.2 </w:t>
+      </w:r>
+      <w:r>
+        <w:t>Ascos++:</w:t>
+      </w:r>
+    </w:p>
+    <w:p>
+      <w:pPr>
+        <w:pStyle w:val="InitialBodyText"/>
+      </w:pPr>
+    </w:p>
+    <w:p>
+      <w:pPr>
+        <w:pStyle w:val="InitialBodyText"/>
+      </w:pPr>
+      <w:r>
+        <w:t>ASCOS</w:t>
+      </w:r>
+      <w:r>
+        <w:t>,</w:t>
+      </w:r>
+      <w:r>
+        <w:t xml:space="preserve"> </w:t>
+      </w:r>
+      <w:r>
+        <w:t>Asymmetric Network Structure Context Similarity</w:t>
+      </w:r>
+      <w:r>
+        <w:t>,</w:t>
+      </w:r>
+      <w:r>
+        <w:t xml:space="preserve"> </w:t>
+      </w:r>
+      <w:r>
+        <w:t>states that th</w:t>
+      </w:r>
+      <w:r>
+        <w:t xml:space="preserve">e similarity score from a node </w:t>
+      </w:r>
+      <m:oMath>
+        <m:r>
+          <w:rPr>
+            <w:rFonts w:ascii="Cambria Math" w:hAnsi="Cambria Math"/>
+          </w:rPr>
+          <m:t>i</m:t>
+        </m:r>
+      </m:oMath>
+      <w:r>
+        <w:t xml:space="preserve"> to a node </w:t>
+      </w:r>
+      <m:oMath>
+        <m:r>
+          <w:rPr>
+            <w:rFonts w:ascii="Cambria Math" w:hAnsi="Cambria Math"/>
+          </w:rPr>
+          <m:t>j</m:t>
+        </m:r>
+      </m:oMath>
+      <w:r>
+        <w:t xml:space="preserve"> is dependent on the similarity score from</w:t>
+      </w:r>
+      <w:r>
+        <w:t xml:space="preserve"> node </w:t>
+      </w:r>
+      <m:oMath>
+        <m:r>
+          <w:rPr>
+            <w:rFonts w:ascii="Cambria Math" w:hAnsi="Cambria Math"/>
+          </w:rPr>
+          <m:t>i</m:t>
+        </m:r>
+      </m:oMath>
+      <w:r>
+        <w:t xml:space="preserve">’s in-neighbors to node </w:t>
+      </w:r>
+      <m:oMath>
+        <m:r>
+          <w:rPr>
+            <w:rFonts w:ascii="Cambria Math" w:hAnsi="Cambria Math"/>
+          </w:rPr>
+          <m:t>j</m:t>
+        </m:r>
+      </m:oMath>
       <w:r>
         <w:t>.</w:t>
       </w:r>
+      <w:r>
+        <w:t xml:space="preserve"> </w:t>
+      </w:r>
+      <w:r>
+        <w:t>A</w:t>
+      </w:r>
+      <w:r>
+        <w:t>SCOS++ is a</w:t>
+      </w:r>
+      <w:r>
+        <w:t xml:space="preserve"> simil</w:t>
+      </w:r>
+      <w:r>
+        <w:t>arity measure which enriches</w:t>
+      </w:r>
+      <w:r>
+        <w:t xml:space="preserve"> ASCOS by including the weighted paths between all the nodes of a network.</w:t>
+      </w:r>
+      <w:r>
+        <w:t xml:space="preserve"> </w:t>
+      </w:r>
+      <w:r>
+        <w:t>Its general formula is as follows:</w:t>
+      </w:r>
     </w:p>
     <w:p>
       <w:pPr>
         <w:pStyle w:val="InitialBodyText"/>
       </w:pPr>
+    </w:p>
+    <w:p>
+      <w:pPr>
+        <w:pStyle w:val="InitialBodyText"/>
+      </w:pPr>
+      <m:oMathPara>
+        <m:oMath>
+          <m:sSub>
+            <m:sSubPr>
+              <m:ctrlPr>
+                <w:rPr>
+                  <w:rFonts w:ascii="Cambria Math" w:hAnsi="Cambria Math"/>
+                  <w:i/>
+                </w:rPr>
+              </m:ctrlPr>
+            </m:sSubPr>
+            <m:e>
+              <m:r>
+                <w:rPr>
+                  <w:rFonts w:ascii="Cambria Math" w:hAnsi="Cambria Math"/>
+                </w:rPr>
+                <m:t>s</m:t>
+              </m:r>
+            </m:e>
+            <m:sub>
+              <m:r>
+                <w:rPr>
+                  <w:rFonts w:ascii="Cambria Math" w:hAnsi="Cambria Math"/>
+                </w:rPr>
+                <m:t>ij:=</m:t>
+              </m:r>
+            </m:sub>
+          </m:sSub>
+          <m:d>
+            <m:dPr>
+              <m:begChr m:val="{"/>
+              <m:endChr m:val=""/>
+              <m:ctrlPr>
+                <w:rPr>
+                  <w:rFonts w:ascii="Cambria Math" w:hAnsi="Cambria Math"/>
+                  <w:i/>
+                </w:rPr>
+              </m:ctrlPr>
+            </m:dPr>
+            <m:e>
+              <m:eqArr>
+                <m:eqArrPr>
+                  <m:ctrlPr>
+                    <w:rPr>
+                      <w:rFonts w:ascii="Cambria Math" w:hAnsi="Cambria Math"/>
+                      <w:i/>
+                    </w:rPr>
+                  </m:ctrlPr>
+                </m:eqArrPr>
+                <m:e>
+                  <m:sSub>
+                    <m:sSubPr>
+                      <m:ctrlPr>
+                        <w:rPr>
+                          <w:rFonts w:ascii="Cambria Math" w:hAnsi="Cambria Math"/>
+                          <w:i/>
+                        </w:rPr>
+                      </m:ctrlPr>
+                    </m:sSubPr>
+                    <m:e>
+                      <m:r>
+                        <w:rPr>
+                          <w:rFonts w:ascii="Cambria Math" w:hAnsi="Cambria Math"/>
+                        </w:rPr>
+                        <m:t>c</m:t>
+                      </m:r>
+                      <m:r>
+                        <w:rPr>
+                          <w:rFonts w:ascii="Cambria Math" w:hAnsi="Cambria Math"/>
+                        </w:rPr>
+                        <m:t>⋅∑</m:t>
+                      </m:r>
+                    </m:e>
+                    <m:sub>
+                      <m:r>
+                        <w:rPr>
+                          <w:rFonts w:ascii="Cambria Math" w:hAnsi="Cambria Math"/>
+                        </w:rPr>
+                        <m:t>∀k∈N</m:t>
+                      </m:r>
+                      <m:d>
+                        <m:dPr>
+                          <m:ctrlPr>
+                            <w:rPr>
+                              <w:rFonts w:ascii="Cambria Math" w:hAnsi="Cambria Math"/>
+                              <w:i/>
+                            </w:rPr>
+                          </m:ctrlPr>
+                        </m:dPr>
+                        <m:e>
+                          <m:r>
+                            <w:rPr>
+                              <w:rFonts w:ascii="Cambria Math" w:hAnsi="Cambria Math"/>
+                            </w:rPr>
+                            <m:t>i</m:t>
+                          </m:r>
+                        </m:e>
+                      </m:d>
+                    </m:sub>
+                  </m:sSub>
+                  <m:f>
+                    <m:fPr>
+                      <m:ctrlPr>
+                        <w:rPr>
+                          <w:rFonts w:ascii="Cambria Math" w:hAnsi="Cambria Math"/>
+                          <w:i/>
+                        </w:rPr>
+                      </m:ctrlPr>
+                    </m:fPr>
+                    <m:num>
+                      <m:sSub>
+                        <m:sSubPr>
+                          <m:ctrlPr>
+                            <w:rPr>
+                              <w:rFonts w:ascii="Cambria Math" w:hAnsi="Cambria Math"/>
+                              <w:i/>
+                            </w:rPr>
+                          </m:ctrlPr>
+                        </m:sSubPr>
+                        <m:e>
+                          <m:r>
+                            <w:rPr>
+                              <w:rFonts w:ascii="Cambria Math" w:hAnsi="Cambria Math"/>
+                            </w:rPr>
+                            <m:t>w</m:t>
+                          </m:r>
+                        </m:e>
+                        <m:sub>
+                          <m:r>
+                            <w:rPr>
+                              <w:rFonts w:ascii="Cambria Math" w:hAnsi="Cambria Math"/>
+                            </w:rPr>
+                            <m:t>ik</m:t>
+                          </m:r>
+                        </m:sub>
+                      </m:sSub>
+                    </m:num>
+                    <m:den>
+                      <m:sSub>
+                        <m:sSubPr>
+                          <m:ctrlPr>
+                            <w:rPr>
+                              <w:rFonts w:ascii="Cambria Math" w:hAnsi="Cambria Math"/>
+                              <w:i/>
+                            </w:rPr>
+                          </m:ctrlPr>
+                        </m:sSubPr>
+                        <m:e>
+                          <m:r>
+                            <w:rPr>
+                              <w:rFonts w:ascii="Cambria Math" w:hAnsi="Cambria Math"/>
+                            </w:rPr>
+                            <m:t>w</m:t>
+                          </m:r>
+                        </m:e>
+                        <m:sub>
+                          <m:r>
+                            <w:rPr>
+                              <w:rFonts w:ascii="Cambria Math" w:hAnsi="Cambria Math"/>
+                            </w:rPr>
+                            <m:t>i*</m:t>
+                          </m:r>
+                        </m:sub>
+                      </m:sSub>
+                    </m:den>
+                  </m:f>
+                  <m:d>
+                    <m:dPr>
+                      <m:ctrlPr>
+                        <w:rPr>
+                          <w:rFonts w:ascii="Cambria Math" w:hAnsi="Cambria Math"/>
+                          <w:i/>
+                        </w:rPr>
+                      </m:ctrlPr>
+                    </m:dPr>
+                    <m:e>
+                      <m:r>
+                        <w:rPr>
+                          <w:rFonts w:ascii="Cambria Math" w:hAnsi="Cambria Math"/>
+                        </w:rPr>
+                        <m:t>1-</m:t>
+                      </m:r>
+                      <m:sSup>
+                        <m:sSupPr>
+                          <m:ctrlPr>
+                            <w:rPr>
+                              <w:rFonts w:ascii="Cambria Math" w:hAnsi="Cambria Math"/>
+                              <w:i/>
+                            </w:rPr>
+                          </m:ctrlPr>
+                        </m:sSupPr>
+                        <m:e>
+                          <m:r>
+                            <w:rPr>
+                              <w:rFonts w:ascii="Cambria Math" w:hAnsi="Cambria Math"/>
+                            </w:rPr>
+                            <m:t>exp</m:t>
+                          </m:r>
+                        </m:e>
+                        <m:sup>
+                          <m:r>
+                            <w:rPr>
+                              <w:rFonts w:ascii="Cambria Math" w:hAnsi="Cambria Math"/>
+                            </w:rPr>
+                            <m:t>-</m:t>
+                          </m:r>
+                          <m:sSub>
+                            <m:sSubPr>
+                              <m:ctrlPr>
+                                <w:rPr>
+                                  <w:rFonts w:ascii="Cambria Math" w:hAnsi="Cambria Math"/>
+                                  <w:i/>
+                                </w:rPr>
+                              </m:ctrlPr>
+                            </m:sSubPr>
+                            <m:e>
+                              <m:r>
+                                <w:rPr>
+                                  <w:rFonts w:ascii="Cambria Math" w:hAnsi="Cambria Math"/>
+                                </w:rPr>
+                                <m:t>w</m:t>
+                              </m:r>
+                            </m:e>
+                            <m:sub>
+                              <m:r>
+                                <w:rPr>
+                                  <w:rFonts w:ascii="Cambria Math" w:hAnsi="Cambria Math"/>
+                                </w:rPr>
+                                <m:t>ik</m:t>
+                              </m:r>
+                            </m:sub>
+                          </m:sSub>
+                        </m:sup>
+                      </m:sSup>
+                    </m:e>
+                  </m:d>
+                  <m:sSub>
+                    <m:sSubPr>
+                      <m:ctrlPr>
+                        <w:rPr>
+                          <w:rFonts w:ascii="Cambria Math" w:hAnsi="Cambria Math"/>
+                          <w:i/>
+                        </w:rPr>
+                      </m:ctrlPr>
+                    </m:sSubPr>
+                    <m:e>
+                      <m:r>
+                        <w:rPr>
+                          <w:rFonts w:ascii="Cambria Math" w:hAnsi="Cambria Math"/>
+                        </w:rPr>
+                        <m:t>s</m:t>
+                      </m:r>
+                    </m:e>
+                    <m:sub>
+                      <m:r>
+                        <w:rPr>
+                          <w:rFonts w:ascii="Cambria Math" w:hAnsi="Cambria Math"/>
+                        </w:rPr>
+                        <m:t>kj</m:t>
+                      </m:r>
+                    </m:sub>
+                  </m:sSub>
+                  <m:r>
+                    <w:rPr>
+                      <w:rFonts w:ascii="Cambria Math" w:hAnsi="Cambria Math"/>
+                    </w:rPr>
+                    <m:t xml:space="preserve"> ,   if i≠j</m:t>
+                  </m:r>
+                </m:e>
+                <m:e>
+                  <m:r>
+                    <w:rPr>
+                      <w:rFonts w:ascii="Cambria Math" w:hAnsi="Cambria Math"/>
+                    </w:rPr>
+                    <m:t>1</m:t>
+                  </m:r>
+                  <m:r>
+                    <w:rPr>
+                      <w:rFonts w:ascii="Cambria Math" w:hAnsi="Cambria Math"/>
+                    </w:rPr>
+                    <m:t xml:space="preserve">                                                          if i=j</m:t>
+                  </m:r>
+                </m:e>
+              </m:eqArr>
+            </m:e>
+          </m:d>
+        </m:oMath>
+      </m:oMathPara>
+    </w:p>
+    <w:p>
+      <w:pPr>
+        <w:pStyle w:val="InitialBodyText"/>
+      </w:pPr>
+    </w:p>
+    <w:p>
+      <w:pPr>
+        <w:pStyle w:val="InitialBodyText"/>
+      </w:pPr>
+      <w:r>
+        <w:t xml:space="preserve">Where </w:t>
+      </w:r>
+      <m:oMath>
+        <m:sSub>
+          <m:sSubPr>
+            <m:ctrlPr>
+              <w:rPr>
+                <w:rFonts w:ascii="Cambria Math" w:hAnsi="Cambria Math"/>
+                <w:i/>
+              </w:rPr>
+            </m:ctrlPr>
+          </m:sSubPr>
+          <m:e>
+            <m:r>
+              <w:rPr>
+                <w:rFonts w:ascii="Cambria Math" w:hAnsi="Cambria Math"/>
+              </w:rPr>
+              <m:t>w</m:t>
+            </m:r>
+          </m:e>
+          <m:sub>
+            <m:r>
+              <w:rPr>
+                <w:rFonts w:ascii="Cambria Math" w:hAnsi="Cambria Math"/>
+              </w:rPr>
+              <m:t>ik</m:t>
+            </m:r>
+          </m:sub>
+        </m:sSub>
+      </m:oMath>
+      <w:r>
+        <w:t xml:space="preserve"> is the weight of edge </w:t>
+      </w:r>
+      <w:r>
+        <w:t>e</w:t>
+      </w:r>
+      <w:r>
+        <w:t xml:space="preserve"> </w:t>
+      </w:r>
+      <w:r>
+        <w:t>(</w:t>
+      </w:r>
+      <m:oMath>
+        <m:r>
+          <w:rPr>
+            <w:rFonts w:ascii="Cambria Math" w:hAnsi="Cambria Math"/>
+          </w:rPr>
+          <m:t>i</m:t>
+        </m:r>
+        <m:r>
+          <w:rPr>
+            <w:rFonts w:ascii="Cambria Math" w:hAnsi="Cambria Math"/>
+          </w:rPr>
+          <m:t>,</m:t>
+        </m:r>
+        <m:r>
+          <w:rPr>
+            <w:rFonts w:ascii="Cambria Math" w:hAnsi="Cambria Math"/>
+            <w:vertAlign w:val="subscript"/>
+          </w:rPr>
+          <m:t>k</m:t>
+        </m:r>
+      </m:oMath>
+      <w:r>
+        <w:t xml:space="preserve">), and </w:t>
+      </w:r>
+      <m:oMath>
+        <m:sSub>
+          <m:sSubPr>
+            <m:ctrlPr>
+              <w:rPr>
+                <w:rFonts w:ascii="Cambria Math" w:hAnsi="Cambria Math"/>
+                <w:i/>
+              </w:rPr>
+            </m:ctrlPr>
+          </m:sSubPr>
+          <m:e>
+            <m:r>
+              <w:rPr>
+                <w:rFonts w:ascii="Cambria Math" w:hAnsi="Cambria Math"/>
+              </w:rPr>
+              <m:t>w</m:t>
+            </m:r>
+          </m:e>
+          <m:sub>
+            <m:r>
+              <w:rPr>
+                <w:rFonts w:ascii="Cambria Math" w:hAnsi="Cambria Math"/>
+              </w:rPr>
+              <m:t>i*</m:t>
+            </m:r>
+          </m:sub>
+        </m:sSub>
+        <m:r>
+          <w:rPr>
+            <w:rFonts w:ascii="Cambria Math" w:hAnsi="Cambria Math"/>
+          </w:rPr>
+          <m:t>=</m:t>
+        </m:r>
+        <m:sSub>
+          <m:sSubPr>
+            <m:ctrlPr>
+              <w:rPr>
+                <w:rFonts w:ascii="Cambria Math" w:hAnsi="Cambria Math"/>
+                <w:i/>
+                <w:vertAlign w:val="subscript"/>
+              </w:rPr>
+            </m:ctrlPr>
+          </m:sSubPr>
+          <m:e>
+            <m:r>
+              <w:rPr>
+                <w:rFonts w:ascii="Cambria Math" w:hAnsi="Cambria Math"/>
+              </w:rPr>
+              <m:t>∑</m:t>
+            </m:r>
+          </m:e>
+          <m:sub>
+            <m:r>
+              <w:rPr>
+                <w:rFonts w:ascii="Cambria Math" w:hAnsi="Cambria Math"/>
+                <w:vertAlign w:val="subscript"/>
+              </w:rPr>
+              <m:t>∀k∈N(i)</m:t>
+            </m:r>
+          </m:sub>
+        </m:sSub>
+        <m:sSub>
+          <m:sSubPr>
+            <m:ctrlPr>
+              <w:rPr>
+                <w:rFonts w:ascii="Cambria Math" w:hAnsi="Cambria Math"/>
+                <w:i/>
+                <w:vertAlign w:val="subscript"/>
+              </w:rPr>
+            </m:ctrlPr>
+          </m:sSubPr>
+          <m:e>
+            <m:r>
+              <w:rPr>
+                <w:rFonts w:ascii="Cambria Math" w:hAnsi="Cambria Math"/>
+                <w:vertAlign w:val="subscript"/>
+              </w:rPr>
+              <m:t>w</m:t>
+            </m:r>
+          </m:e>
+          <m:sub>
+            <m:r>
+              <w:rPr>
+                <w:rFonts w:ascii="Cambria Math" w:hAnsi="Cambria Math"/>
+                <w:vertAlign w:val="subscript"/>
+              </w:rPr>
+              <m:t>ik</m:t>
+            </m:r>
+          </m:sub>
+        </m:sSub>
+      </m:oMath>
+      <w:r>
+        <w:rPr>
+          <w:vertAlign w:val="subscript"/>
+        </w:rPr>
+        <w:t xml:space="preserve"> </w:t>
+      </w:r>
+      <w:r>
+        <w:t xml:space="preserve">, c is the discounted parameter which is used to control the relative importance of direct and the indirect neighbors. We take its value as 0.9 for our calculations. </w:t>
+      </w:r>
+      <m:oMath>
+        <m:sSub>
+          <m:sSubPr>
+            <m:ctrlPr>
+              <w:rPr>
+                <w:rFonts w:ascii="Cambria Math" w:hAnsi="Cambria Math"/>
+                <w:i/>
+              </w:rPr>
+            </m:ctrlPr>
+          </m:sSubPr>
+          <m:e>
+            <m:r>
+              <w:rPr>
+                <w:rFonts w:ascii="Cambria Math" w:hAnsi="Cambria Math"/>
+              </w:rPr>
+              <m:t>S</m:t>
+            </m:r>
+          </m:e>
+          <m:sub>
+            <m:r>
+              <w:rPr>
+                <w:rFonts w:ascii="Cambria Math" w:hAnsi="Cambria Math"/>
+              </w:rPr>
+              <m:t>ij</m:t>
+            </m:r>
+          </m:sub>
+        </m:sSub>
+      </m:oMath>
+      <w:r>
+        <w:t xml:space="preserve"> gives the similarity measure between two nodes </w:t>
+      </w:r>
+      <m:oMath>
+        <m:r>
+          <w:rPr>
+            <w:rFonts w:ascii="Cambria Math" w:hAnsi="Cambria Math"/>
+          </w:rPr>
+          <m:t xml:space="preserve">i </m:t>
+        </m:r>
+      </m:oMath>
+      <w:r>
+        <w:t xml:space="preserve">and </w:t>
+      </w:r>
+      <m:oMath>
+        <m:r>
+          <w:rPr>
+            <w:rFonts w:ascii="Cambria Math" w:hAnsi="Cambria Math"/>
+          </w:rPr>
+          <m:t xml:space="preserve"> j</m:t>
+        </m:r>
+      </m:oMath>
+      <w:r>
+        <w:t xml:space="preserve">. </w:t>
+      </w:r>
+    </w:p>
+    <w:p>
+      <w:pPr>
+        <w:pStyle w:val="InitialBodyText"/>
+      </w:pPr>
+    </w:p>
+    <w:p>
+      <w:pPr>
+        <w:pStyle w:val="InitialBodyText"/>
+      </w:pPr>
+      <w:r>
+        <w:t xml:space="preserve">Initially we used the </w:t>
+      </w:r>
+      <w:r>
+        <w:t>naïve</w:t>
+      </w:r>
+      <w:r>
+        <w:t xml:space="preserve"> approach for implementation. But the program was taking too much time to execute, more than an hour to be precise, to run a single iteration. Hence</w:t>
+      </w:r>
+      <w:r>
+        <w:t>,</w:t>
+      </w:r>
+      <w:r>
+        <w:t xml:space="preserve"> we decided to move on to the distributed approach.</w:t>
+      </w:r>
+      <w:r>
+        <w:t xml:space="preserve"> The distributed approach uses the following formula:</w:t>
+      </w:r>
+      <w:r>
+        <w:t xml:space="preserve"> </w:t>
+      </w:r>
+      <w:r>
+        <w:tab/>
+      </w:r>
+      <w:r>
+        <w:tab/>
+      </w:r>
+    </w:p>
+    <w:p>
+      <w:pPr>
+        <w:pStyle w:val="InitialBodyText"/>
+      </w:pPr>
+    </w:p>
+    <w:p>
+      <w:pPr>
+        <w:pStyle w:val="InitialBodyText"/>
+      </w:pPr>
+      <w:r>
+        <w:tab/>
+      </w:r>
+      <w:r>
+        <w:tab/>
+      </w:r>
+      <w:r>
+        <w:tab/>
+      </w:r>
+      <m:oMath>
+        <m:r>
+          <w:rPr>
+            <w:rFonts w:ascii="Cambria Math" w:hAnsi="Cambria Math"/>
+          </w:rPr>
+          <m:t>(</m:t>
+        </m:r>
+        <m:r>
+          <m:rPr>
+            <m:sty m:val="bi"/>
+          </m:rPr>
+          <w:rPr>
+            <w:rFonts w:ascii="Cambria Math" w:hAnsi="Cambria Math"/>
+          </w:rPr>
+          <m:t>I</m:t>
+        </m:r>
+        <m:r>
+          <w:rPr>
+            <w:rFonts w:ascii="Cambria Math" w:hAnsi="Cambria Math"/>
+          </w:rPr>
+          <m:t>-c</m:t>
+        </m:r>
+        <m:sSup>
+          <m:sSupPr>
+            <m:ctrlPr>
+              <w:rPr>
+                <w:rFonts w:ascii="Cambria Math" w:hAnsi="Cambria Math"/>
+                <w:b/>
+                <w:i/>
+              </w:rPr>
+            </m:ctrlPr>
+          </m:sSupPr>
+          <m:e>
+            <m:r>
+              <m:rPr>
+                <m:sty m:val="bi"/>
+              </m:rPr>
+              <w:rPr>
+                <w:rFonts w:ascii="Cambria Math" w:hAnsi="Cambria Math"/>
+              </w:rPr>
+              <m:t>Q</m:t>
+            </m:r>
+          </m:e>
+          <m:sup>
+            <m:r>
+              <w:rPr>
+                <w:rFonts w:ascii="Cambria Math" w:hAnsi="Cambria Math"/>
+              </w:rPr>
+              <m:t>T</m:t>
+            </m:r>
+          </m:sup>
+        </m:sSup>
+        <m:r>
+          <w:rPr>
+            <w:rFonts w:ascii="Cambria Math" w:hAnsi="Cambria Math"/>
+          </w:rPr>
+          <m:t>)</m:t>
+        </m:r>
+        <m:sSub>
+          <m:sSubPr>
+            <m:ctrlPr>
+              <w:rPr>
+                <w:rFonts w:ascii="Cambria Math" w:hAnsi="Cambria Math"/>
+                <w:i/>
+              </w:rPr>
+            </m:ctrlPr>
+          </m:sSubPr>
+          <m:e>
+            <m:r>
+              <m:rPr>
+                <m:sty m:val="bi"/>
+              </m:rPr>
+              <w:rPr>
+                <w:rFonts w:ascii="Cambria Math" w:hAnsi="Cambria Math"/>
+              </w:rPr>
+              <m:t>S</m:t>
+            </m:r>
+          </m:e>
+          <m:sub>
+            <m:r>
+              <w:rPr>
+                <w:rFonts w:ascii="Cambria Math" w:hAnsi="Cambria Math"/>
+              </w:rPr>
+              <m:t>i</m:t>
+            </m:r>
+          </m:sub>
+        </m:sSub>
+        <m:r>
+          <w:rPr>
+            <w:rFonts w:ascii="Cambria Math" w:hAnsi="Cambria Math"/>
+          </w:rPr>
+          <m:t>=(1-c)</m:t>
+        </m:r>
+        <m:sSub>
+          <m:sSubPr>
+            <m:ctrlPr>
+              <w:rPr>
+                <w:rFonts w:ascii="Cambria Math" w:hAnsi="Cambria Math"/>
+                <w:i/>
+              </w:rPr>
+            </m:ctrlPr>
+          </m:sSubPr>
+          <m:e>
+            <m:r>
+              <m:rPr>
+                <m:sty m:val="bi"/>
+              </m:rPr>
+              <w:rPr>
+                <w:rFonts w:ascii="Cambria Math" w:hAnsi="Cambria Math"/>
+              </w:rPr>
+              <m:t>I</m:t>
+            </m:r>
+          </m:e>
+          <m:sub>
+            <m:r>
+              <w:rPr>
+                <w:rFonts w:ascii="Cambria Math" w:hAnsi="Cambria Math"/>
+              </w:rPr>
+              <m:t>i</m:t>
+            </m:r>
+          </m:sub>
+        </m:sSub>
+        <m:r>
+          <w:rPr>
+            <w:rFonts w:ascii="Cambria Math" w:hAnsi="Cambria Math"/>
+          </w:rPr>
+          <m:t>, i=1,2,… ,n</m:t>
+        </m:r>
+      </m:oMath>
+    </w:p>
+    <w:p>
+      <w:pPr>
+        <w:pStyle w:val="InitialBodyText"/>
+      </w:pPr>
+    </w:p>
+    <w:p>
+      <w:pPr>
+        <w:pStyle w:val="InitialBodyText"/>
+      </w:pPr>
+      <w:r>
+        <w:t xml:space="preserve">Where </w:t>
+      </w:r>
+      <w:r>
+        <w:rPr>
+          <w:b/>
+        </w:rPr>
+        <w:t>A</w:t>
+      </w:r>
+      <w:r>
+        <w:rPr>
+          <w:b/>
+        </w:rPr>
+        <w:t xml:space="preserve">= </w:t>
+      </w:r>
+      <w:r>
+        <w:t>[</w:t>
+      </w:r>
+      <m:oMath>
+        <m:sSub>
+          <m:sSubPr>
+            <m:ctrlPr>
+              <w:rPr>
+                <w:rFonts w:ascii="Cambria Math" w:hAnsi="Cambria Math"/>
+                <w:i/>
+              </w:rPr>
+            </m:ctrlPr>
+          </m:sSubPr>
+          <m:e>
+            <m:r>
+              <w:rPr>
+                <w:rFonts w:ascii="Cambria Math" w:hAnsi="Cambria Math"/>
+              </w:rPr>
+              <m:t>a</m:t>
+            </m:r>
+          </m:e>
+          <m:sub>
+            <m:r>
+              <w:rPr>
+                <w:rFonts w:ascii="Cambria Math" w:hAnsi="Cambria Math"/>
+              </w:rPr>
+              <m:t>ij</m:t>
+            </m:r>
+          </m:sub>
+        </m:sSub>
+      </m:oMath>
+      <w:r>
+        <w:t xml:space="preserve">] is the adjacency matrix of a graph G, </w:t>
+      </w:r>
+      <w:r>
+        <w:rPr>
+          <w:b/>
+        </w:rPr>
+        <w:t>P</w:t>
+      </w:r>
+      <w:r>
+        <w:rPr>
+          <w:b/>
+        </w:rPr>
+        <w:t xml:space="preserve"> </w:t>
+      </w:r>
+      <w:r>
+        <w:t xml:space="preserve">is the column normalized matrix of </w:t>
+      </w:r>
+      <w:r>
+        <w:rPr>
+          <w:b/>
+        </w:rPr>
+        <w:t>A</w:t>
+      </w:r>
+      <w:r>
+        <w:t xml:space="preserve"> and </w:t>
+      </w:r>
+      <w:r>
+        <w:rPr>
+          <w:b/>
+        </w:rPr>
+        <w:t>Q</w:t>
+      </w:r>
+      <w:r>
+        <w:rPr>
+          <w:b/>
+        </w:rPr>
+        <w:t xml:space="preserve"> </w:t>
+      </w:r>
+      <w:r>
+        <w:t>=</w:t>
+      </w:r>
+      <w:r>
+        <w:t xml:space="preserve"> </w:t>
+      </w:r>
+      <w:r>
+        <w:t>[</w:t>
+      </w:r>
+      <m:oMath>
+        <m:sSub>
+          <m:sSubPr>
+            <m:ctrlPr>
+              <w:rPr>
+                <w:rFonts w:ascii="Cambria Math" w:hAnsi="Cambria Math"/>
+                <w:i/>
+              </w:rPr>
+            </m:ctrlPr>
+          </m:sSubPr>
+          <m:e>
+            <m:r>
+              <w:rPr>
+                <w:rFonts w:ascii="Cambria Math" w:hAnsi="Cambria Math"/>
+              </w:rPr>
+              <m:t>q</m:t>
+            </m:r>
+          </m:e>
+          <m:sub>
+            <m:r>
+              <w:rPr>
+                <w:rFonts w:ascii="Cambria Math" w:hAnsi="Cambria Math"/>
+              </w:rPr>
+              <m:t>ij</m:t>
+            </m:r>
+          </m:sub>
+        </m:sSub>
+      </m:oMath>
+      <w:r>
+        <w:t>]</w:t>
+      </w:r>
+      <w:r>
+        <w:t>=[</w:t>
+      </w:r>
+      <m:oMath>
+        <m:sSub>
+          <m:sSubPr>
+            <m:ctrlPr>
+              <w:rPr>
+                <w:rFonts w:ascii="Cambria Math" w:hAnsi="Cambria Math"/>
+                <w:i/>
+              </w:rPr>
+            </m:ctrlPr>
+          </m:sSubPr>
+          <m:e>
+            <m:r>
+              <w:rPr>
+                <w:rFonts w:ascii="Cambria Math" w:hAnsi="Cambria Math"/>
+              </w:rPr>
+              <m:t>p</m:t>
+            </m:r>
+          </m:e>
+          <m:sub>
+            <m:r>
+              <w:rPr>
+                <w:rFonts w:ascii="Cambria Math" w:hAnsi="Cambria Math"/>
+              </w:rPr>
+              <m:t>ij</m:t>
+            </m:r>
+          </m:sub>
+        </m:sSub>
+        <m:r>
+          <w:rPr>
+            <w:rFonts w:ascii="Cambria Math" w:hAnsi="Cambria Math"/>
+          </w:rPr>
+          <m:t>(1-</m:t>
+        </m:r>
+        <m:r>
+          <m:rPr>
+            <m:sty m:val="p"/>
+          </m:rPr>
+          <w:rPr>
+            <w:rFonts w:ascii="Cambria Math" w:hAnsi="Cambria Math"/>
+          </w:rPr>
+          <m:t>exp⁡</m:t>
+        </m:r>
+        <m:r>
+          <w:rPr>
+            <w:rFonts w:ascii="Cambria Math" w:hAnsi="Cambria Math"/>
+          </w:rPr>
+          <m:t>(-</m:t>
+        </m:r>
+        <m:sSub>
+          <m:sSubPr>
+            <m:ctrlPr>
+              <w:rPr>
+                <w:rFonts w:ascii="Cambria Math" w:hAnsi="Cambria Math"/>
+                <w:i/>
+              </w:rPr>
+            </m:ctrlPr>
+          </m:sSubPr>
+          <m:e>
+            <m:r>
+              <w:rPr>
+                <w:rFonts w:ascii="Cambria Math" w:hAnsi="Cambria Math"/>
+              </w:rPr>
+              <m:t>a</m:t>
+            </m:r>
+          </m:e>
+          <m:sub>
+            <m:r>
+              <w:rPr>
+                <w:rFonts w:ascii="Cambria Math" w:hAnsi="Cambria Math"/>
+              </w:rPr>
+              <m:t>ij</m:t>
+            </m:r>
+          </m:sub>
+        </m:sSub>
+        <m:r>
+          <w:rPr>
+            <w:rFonts w:ascii="Cambria Math" w:hAnsi="Cambria Math"/>
+          </w:rPr>
+          <m:t>))</m:t>
+        </m:r>
+      </m:oMath>
+      <w:r>
+        <w:t>]</w:t>
+      </w:r>
+      <w:r>
+        <w:rPr>
+          <w:b/>
+        </w:rPr>
+        <w:t xml:space="preserve">. </w:t>
+      </w:r>
+      <w:r>
+        <w:t>This turns ASCOS++ into a classic systems of linear a</w:t>
+      </w:r>
+      <w:r>
+        <w:t xml:space="preserve">lgebra equations, in which </w:t>
+      </w:r>
+      <m:oMath>
+        <m:r>
+          <m:rPr>
+            <m:sty m:val="bi"/>
+          </m:rPr>
+          <w:rPr>
+            <w:rFonts w:ascii="Cambria Math" w:hAnsi="Cambria Math"/>
+          </w:rPr>
+          <m:t>I</m:t>
+        </m:r>
+        <m:r>
+          <w:rPr>
+            <w:rFonts w:ascii="Cambria Math" w:hAnsi="Cambria Math"/>
+          </w:rPr>
+          <m:t>-c</m:t>
+        </m:r>
+        <m:sSup>
+          <m:sSupPr>
+            <m:ctrlPr>
+              <w:rPr>
+                <w:rFonts w:ascii="Cambria Math" w:hAnsi="Cambria Math"/>
+                <w:i/>
+              </w:rPr>
+            </m:ctrlPr>
+          </m:sSupPr>
+          <m:e>
+            <m:r>
+              <m:rPr>
+                <m:sty m:val="bi"/>
+              </m:rPr>
+              <w:rPr>
+                <w:rFonts w:ascii="Cambria Math" w:hAnsi="Cambria Math"/>
+              </w:rPr>
+              <m:t>Q</m:t>
+            </m:r>
+          </m:e>
+          <m:sup>
+            <m:r>
+              <w:rPr>
+                <w:rFonts w:ascii="Cambria Math" w:hAnsi="Cambria Math"/>
+              </w:rPr>
+              <m:t>T</m:t>
+            </m:r>
+          </m:sup>
+        </m:sSup>
+      </m:oMath>
+      <w:r>
+        <w:t xml:space="preserve"> </w:t>
+      </w:r>
+      <w:r>
+        <w:t xml:space="preserve">is a coefficient matrix with dimension n by n; </w:t>
+      </w:r>
+      <m:oMath>
+        <m:sSub>
+          <m:sSubPr>
+            <m:ctrlPr>
+              <w:rPr>
+                <w:rFonts w:ascii="Cambria Math" w:hAnsi="Cambria Math"/>
+                <w:i/>
+              </w:rPr>
+            </m:ctrlPr>
+          </m:sSubPr>
+          <m:e>
+            <m:r>
+              <w:rPr>
+                <w:rFonts w:ascii="Cambria Math" w:hAnsi="Cambria Math"/>
+              </w:rPr>
+              <m:t>S</m:t>
+            </m:r>
+          </m:e>
+          <m:sub>
+            <m:r>
+              <w:rPr>
+                <w:rFonts w:ascii="Cambria Math" w:hAnsi="Cambria Math"/>
+              </w:rPr>
+              <m:t>i</m:t>
+            </m:r>
+          </m:sub>
+        </m:sSub>
+      </m:oMath>
+      <w:r>
+        <w:t xml:space="preserve"> is an unknown column vector with</w:t>
+      </w:r>
+      <w:r>
+        <w:t xml:space="preserve"> n variables to be solved; and </w:t>
+      </w:r>
+      <m:oMath>
+        <m:r>
+          <w:rPr>
+            <w:rFonts w:ascii="Cambria Math" w:hAnsi="Cambria Math"/>
+          </w:rPr>
+          <m:t>(1-c)</m:t>
+        </m:r>
+        <m:sSub>
+          <m:sSubPr>
+            <m:ctrlPr>
+              <w:rPr>
+                <w:rFonts w:ascii="Cambria Math" w:hAnsi="Cambria Math"/>
+                <w:i/>
+              </w:rPr>
+            </m:ctrlPr>
+          </m:sSubPr>
+          <m:e>
+            <m:r>
+              <w:rPr>
+                <w:rFonts w:ascii="Cambria Math" w:hAnsi="Cambria Math"/>
+              </w:rPr>
+              <m:t>I</m:t>
+            </m:r>
+          </m:e>
+          <m:sub>
+            <m:r>
+              <w:rPr>
+                <w:rFonts w:ascii="Cambria Math" w:hAnsi="Cambria Math"/>
+              </w:rPr>
+              <m:t>i</m:t>
+            </m:r>
+          </m:sub>
+        </m:sSub>
+      </m:oMath>
+      <w:r>
+        <w:t xml:space="preserve"> </w:t>
+      </w:r>
+      <w:r>
+        <w:t>is a constant column vector of size n</w:t>
+      </w:r>
+      <w:r>
+        <w:t>.</w:t>
+      </w:r>
+    </w:p>
+    <w:p>
+      <w:pPr>
+        <w:pStyle w:val="InitialBodyText"/>
+      </w:pPr>
+    </w:p>
+    <w:p>
+      <w:pPr>
+        <w:pStyle w:val="InitialBodyText"/>
+      </w:pPr>
+      <w:r>
+        <w:t xml:space="preserve">We then </w:t>
+      </w:r>
+      <w:r>
+        <w:t>apply the Jacobi</w:t>
+      </w:r>
+      <w:r>
+        <w:t xml:space="preserve"> iterative method to solve this system of linear equation. </w:t>
+      </w:r>
+      <w:r>
+        <w:t>We use the Jacobi because this approach</w:t>
+      </w:r>
+      <w:r>
+        <w:t xml:space="preserve"> possesses high degree of natural parallelism for distributed computation</w:t>
+      </w:r>
+      <w:r>
+        <w:t>.</w:t>
+      </w:r>
+      <w:r>
+        <w:tab/>
+      </w:r>
+    </w:p>
+    <w:p>
+      <w:pPr>
+        <w:pStyle w:val="InitialBodyText"/>
+      </w:pPr>
+      <w:bookmarkStart w:id="0" w:name="_GoBack"/>
+      <w:bookmarkEnd w:id="0"/>
     </w:p>
     <w:p>
       <w:pPr>
@@ -1795,7 +3248,6 @@
           <w:rFonts w:ascii="Century Schoolbook" w:hAnsi="Century Schoolbook"/>
           <w:sz w:val="20"/>
         </w:rPr>
-        <w:lastRenderedPageBreak/>
         <w:t xml:space="preserve"> </w:t>
       </w:r>
       <w:r>
@@ -1905,7 +3357,7 @@
 </file>
 
 <file path=word/endnotes.xml><?xml version="1.0" encoding="utf-8"?>
-<w:endnotes xmlns:wpc="http://schemas.microsoft.com/office/word/2010/wordprocessingCanvas" xmlns:mo="http://schemas.microsoft.com/office/mac/office/2008/main" xmlns:mc="http://schemas.openxmlformats.org/markup-compatibility/2006" xmlns:mv="urn:schemas-microsoft-com:mac:vml" xmlns:o="urn:schemas-microsoft-com:office:office" xmlns:r="http://schemas.openxmlformats.org/officeDocument/2006/relationships" xmlns:m="http://schemas.openxmlformats.org/officeDocument/2006/math" xmlns:v="urn:schemas-microsoft-com:vml" xmlns:wp14="http://schemas.microsoft.com/office/word/2010/wordprocessingDrawing" xmlns:wp="http://schemas.openxmlformats.org/drawingml/2006/wordprocessingDrawing" xmlns:w10="urn:schemas-microsoft-com:office:word" xmlns:w="http://schemas.openxmlformats.org/wordprocessingml/2006/main" xmlns:w14="http://schemas.microsoft.com/office/word/2010/wordml" xmlns:w15="http://schemas.microsoft.com/office/word/2012/wordml" xmlns:wpg="http://schemas.microsoft.com/office/word/2010/wordprocessingGroup" xmlns:wpi="http://schemas.microsoft.com/office/word/2010/wordprocessingInk" xmlns:wne="http://schemas.microsoft.com/office/word/2006/wordml" xmlns:wps="http://schemas.microsoft.com/office/word/2010/wordprocessingShape" mc:Ignorable="w14 w15 wp14">
+<w:endnotes xmlns:wpc="http://schemas.microsoft.com/office/word/2010/wordprocessingCanvas" xmlns:cx="http://schemas.microsoft.com/office/drawing/2014/chartex" xmlns:cx1="http://schemas.microsoft.com/office/drawing/2015/9/8/chartex" xmlns:cx2="http://schemas.microsoft.com/office/drawing/2015/10/21/chartex" xmlns:cx3="http://schemas.microsoft.com/office/drawing/2016/5/9/chartex" xmlns:cx4="http://schemas.microsoft.com/office/drawing/2016/5/10/chartex" xmlns:cx5="http://schemas.microsoft.com/office/drawing/2016/5/11/chartex" xmlns:mc="http://schemas.openxmlformats.org/markup-compatibility/2006" xmlns:o="urn:schemas-microsoft-com:office:office" xmlns:r="http://schemas.openxmlformats.org/officeDocument/2006/relationships" xmlns:m="http://schemas.openxmlformats.org/officeDocument/2006/math" xmlns:v="urn:schemas-microsoft-com:vml" xmlns:wp14="http://schemas.microsoft.com/office/word/2010/wordprocessingDrawing" xmlns:wp="http://schemas.openxmlformats.org/drawingml/2006/wordprocessingDrawing" xmlns:w10="urn:schemas-microsoft-com:office:word" xmlns:w="http://schemas.openxmlformats.org/wordprocessingml/2006/main" xmlns:w14="http://schemas.microsoft.com/office/word/2010/wordml" xmlns:w15="http://schemas.microsoft.com/office/word/2012/wordml" xmlns:w16se="http://schemas.microsoft.com/office/word/2015/wordml/symex" xmlns:wpg="http://schemas.microsoft.com/office/word/2010/wordprocessingGroup" xmlns:wpi="http://schemas.microsoft.com/office/word/2010/wordprocessingInk" xmlns:wne="http://schemas.microsoft.com/office/word/2006/wordml" xmlns:wps="http://schemas.microsoft.com/office/word/2010/wordprocessingShape" mc:Ignorable="w14 w15 w16se wp14">
   <w:endnote w:type="separator" w:id="-1">
     <w:p>
       <w:pPr>
@@ -1940,7 +3392,7 @@
 </file>
 
 <file path=word/footer1.xml><?xml version="1.0" encoding="utf-8"?>
-<w:ftr xmlns:wpc="http://schemas.microsoft.com/office/word/2010/wordprocessingCanvas" xmlns:mo="http://schemas.microsoft.com/office/mac/office/2008/main" xmlns:mc="http://schemas.openxmlformats.org/markup-compatibility/2006" xmlns:mv="urn:schemas-microsoft-com:mac:vml" xmlns:o="urn:schemas-microsoft-com:office:office" xmlns:r="http://schemas.openxmlformats.org/officeDocument/2006/relationships" xmlns:m="http://schemas.openxmlformats.org/officeDocument/2006/math" xmlns:v="urn:schemas-microsoft-com:vml" xmlns:wp14="http://schemas.microsoft.com/office/word/2010/wordprocessingDrawing" xmlns:wp="http://schemas.openxmlformats.org/drawingml/2006/wordprocessingDrawing" xmlns:w10="urn:schemas-microsoft-com:office:word" xmlns:w="http://schemas.openxmlformats.org/wordprocessingml/2006/main" xmlns:w14="http://schemas.microsoft.com/office/word/2010/wordml" xmlns:w15="http://schemas.microsoft.com/office/word/2012/wordml" xmlns:wpg="http://schemas.microsoft.com/office/word/2010/wordprocessingGroup" xmlns:wpi="http://schemas.microsoft.com/office/word/2010/wordprocessingInk" xmlns:wne="http://schemas.microsoft.com/office/word/2006/wordml" xmlns:wps="http://schemas.microsoft.com/office/word/2010/wordprocessingShape" mc:Ignorable="w14 w15 wp14">
+<w:ftr xmlns:wpc="http://schemas.microsoft.com/office/word/2010/wordprocessingCanvas" xmlns:cx="http://schemas.microsoft.com/office/drawing/2014/chartex" xmlns:cx1="http://schemas.microsoft.com/office/drawing/2015/9/8/chartex" xmlns:cx2="http://schemas.microsoft.com/office/drawing/2015/10/21/chartex" xmlns:cx3="http://schemas.microsoft.com/office/drawing/2016/5/9/chartex" xmlns:cx4="http://schemas.microsoft.com/office/drawing/2016/5/10/chartex" xmlns:cx5="http://schemas.microsoft.com/office/drawing/2016/5/11/chartex" xmlns:mc="http://schemas.openxmlformats.org/markup-compatibility/2006" xmlns:o="urn:schemas-microsoft-com:office:office" xmlns:r="http://schemas.openxmlformats.org/officeDocument/2006/relationships" xmlns:m="http://schemas.openxmlformats.org/officeDocument/2006/math" xmlns:v="urn:schemas-microsoft-com:vml" xmlns:wp14="http://schemas.microsoft.com/office/word/2010/wordprocessingDrawing" xmlns:wp="http://schemas.openxmlformats.org/drawingml/2006/wordprocessingDrawing" xmlns:w10="urn:schemas-microsoft-com:office:word" xmlns:w="http://schemas.openxmlformats.org/wordprocessingml/2006/main" xmlns:w14="http://schemas.microsoft.com/office/word/2010/wordml" xmlns:w15="http://schemas.microsoft.com/office/word/2012/wordml" xmlns:w16se="http://schemas.microsoft.com/office/word/2015/wordml/symex" xmlns:wpg="http://schemas.microsoft.com/office/word/2010/wordprocessingGroup" xmlns:wpi="http://schemas.microsoft.com/office/word/2010/wordprocessingInk" xmlns:wne="http://schemas.microsoft.com/office/word/2006/wordml" xmlns:wps="http://schemas.microsoft.com/office/word/2010/wordprocessingShape" mc:Ignorable="w14 w15 w16se wp14">
   <w:p>
     <w:pPr>
       <w:pStyle w:val="Footer"/>
@@ -2023,7 +3475,7 @@
 </file>
 
 <file path=word/footer2.xml><?xml version="1.0" encoding="utf-8"?>
-<w:ftr xmlns:wpc="http://schemas.microsoft.com/office/word/2010/wordprocessingCanvas" xmlns:mo="http://schemas.microsoft.com/office/mac/office/2008/main" xmlns:mc="http://schemas.openxmlformats.org/markup-compatibility/2006" xmlns:mv="urn:schemas-microsoft-com:mac:vml" xmlns:o="urn:schemas-microsoft-com:office:office" xmlns:r="http://schemas.openxmlformats.org/officeDocument/2006/relationships" xmlns:m="http://schemas.openxmlformats.org/officeDocument/2006/math" xmlns:v="urn:schemas-microsoft-com:vml" xmlns:wp14="http://schemas.microsoft.com/office/word/2010/wordprocessingDrawing" xmlns:wp="http://schemas.openxmlformats.org/drawingml/2006/wordprocessingDrawing" xmlns:w10="urn:schemas-microsoft-com:office:word" xmlns:w="http://schemas.openxmlformats.org/wordprocessingml/2006/main" xmlns:w14="http://schemas.microsoft.com/office/word/2010/wordml" xmlns:w15="http://schemas.microsoft.com/office/word/2012/wordml" xmlns:wpg="http://schemas.microsoft.com/office/word/2010/wordprocessingGroup" xmlns:wpi="http://schemas.microsoft.com/office/word/2010/wordprocessingInk" xmlns:wne="http://schemas.microsoft.com/office/word/2006/wordml" xmlns:wps="http://schemas.microsoft.com/office/word/2010/wordprocessingShape" mc:Ignorable="w14 w15 wp14">
+<w:ftr xmlns:wpc="http://schemas.microsoft.com/office/word/2010/wordprocessingCanvas" xmlns:cx="http://schemas.microsoft.com/office/drawing/2014/chartex" xmlns:cx1="http://schemas.microsoft.com/office/drawing/2015/9/8/chartex" xmlns:cx2="http://schemas.microsoft.com/office/drawing/2015/10/21/chartex" xmlns:cx3="http://schemas.microsoft.com/office/drawing/2016/5/9/chartex" xmlns:cx4="http://schemas.microsoft.com/office/drawing/2016/5/10/chartex" xmlns:cx5="http://schemas.microsoft.com/office/drawing/2016/5/11/chartex" xmlns:mc="http://schemas.openxmlformats.org/markup-compatibility/2006" xmlns:o="urn:schemas-microsoft-com:office:office" xmlns:r="http://schemas.openxmlformats.org/officeDocument/2006/relationships" xmlns:m="http://schemas.openxmlformats.org/officeDocument/2006/math" xmlns:v="urn:schemas-microsoft-com:vml" xmlns:wp14="http://schemas.microsoft.com/office/word/2010/wordprocessingDrawing" xmlns:wp="http://schemas.openxmlformats.org/drawingml/2006/wordprocessingDrawing" xmlns:w10="urn:schemas-microsoft-com:office:word" xmlns:w="http://schemas.openxmlformats.org/wordprocessingml/2006/main" xmlns:w14="http://schemas.microsoft.com/office/word/2010/wordml" xmlns:w15="http://schemas.microsoft.com/office/word/2012/wordml" xmlns:w16se="http://schemas.microsoft.com/office/word/2015/wordml/symex" xmlns:wpg="http://schemas.microsoft.com/office/word/2010/wordprocessingGroup" xmlns:wpi="http://schemas.microsoft.com/office/word/2010/wordprocessingInk" xmlns:wne="http://schemas.microsoft.com/office/word/2006/wordml" xmlns:wps="http://schemas.microsoft.com/office/word/2010/wordprocessingShape" mc:Ignorable="w14 w15 w16se wp14">
   <w:p>
     <w:pPr>
       <w:pStyle w:val="Footer"/>
@@ -2106,7 +3558,7 @@
 </file>
 
 <file path=word/footer3.xml><?xml version="1.0" encoding="utf-8"?>
-<w:ftr xmlns:wpc="http://schemas.microsoft.com/office/word/2010/wordprocessingCanvas" xmlns:mo="http://schemas.microsoft.com/office/mac/office/2008/main" xmlns:mc="http://schemas.openxmlformats.org/markup-compatibility/2006" xmlns:mv="urn:schemas-microsoft-com:mac:vml" xmlns:o="urn:schemas-microsoft-com:office:office" xmlns:r="http://schemas.openxmlformats.org/officeDocument/2006/relationships" xmlns:m="http://schemas.openxmlformats.org/officeDocument/2006/math" xmlns:v="urn:schemas-microsoft-com:vml" xmlns:wp14="http://schemas.microsoft.com/office/word/2010/wordprocessingDrawing" xmlns:wp="http://schemas.openxmlformats.org/drawingml/2006/wordprocessingDrawing" xmlns:w10="urn:schemas-microsoft-com:office:word" xmlns:w="http://schemas.openxmlformats.org/wordprocessingml/2006/main" xmlns:w14="http://schemas.microsoft.com/office/word/2010/wordml" xmlns:w15="http://schemas.microsoft.com/office/word/2012/wordml" xmlns:wpg="http://schemas.microsoft.com/office/word/2010/wordprocessingGroup" xmlns:wpi="http://schemas.microsoft.com/office/word/2010/wordprocessingInk" xmlns:wne="http://schemas.microsoft.com/office/word/2006/wordml" xmlns:wps="http://schemas.microsoft.com/office/word/2010/wordprocessingShape" mc:Ignorable="w14 w15 wp14">
+<w:ftr xmlns:wpc="http://schemas.microsoft.com/office/word/2010/wordprocessingCanvas" xmlns:cx="http://schemas.microsoft.com/office/drawing/2014/chartex" xmlns:cx1="http://schemas.microsoft.com/office/drawing/2015/9/8/chartex" xmlns:cx2="http://schemas.microsoft.com/office/drawing/2015/10/21/chartex" xmlns:cx3="http://schemas.microsoft.com/office/drawing/2016/5/9/chartex" xmlns:cx4="http://schemas.microsoft.com/office/drawing/2016/5/10/chartex" xmlns:cx5="http://schemas.microsoft.com/office/drawing/2016/5/11/chartex" xmlns:mc="http://schemas.openxmlformats.org/markup-compatibility/2006" xmlns:o="urn:schemas-microsoft-com:office:office" xmlns:r="http://schemas.openxmlformats.org/officeDocument/2006/relationships" xmlns:m="http://schemas.openxmlformats.org/officeDocument/2006/math" xmlns:v="urn:schemas-microsoft-com:vml" xmlns:wp14="http://schemas.microsoft.com/office/word/2010/wordprocessingDrawing" xmlns:wp="http://schemas.openxmlformats.org/drawingml/2006/wordprocessingDrawing" xmlns:w10="urn:schemas-microsoft-com:office:word" xmlns:w="http://schemas.openxmlformats.org/wordprocessingml/2006/main" xmlns:w14="http://schemas.microsoft.com/office/word/2010/wordml" xmlns:w15="http://schemas.microsoft.com/office/word/2012/wordml" xmlns:w16se="http://schemas.microsoft.com/office/word/2015/wordml/symex" xmlns:wpg="http://schemas.microsoft.com/office/word/2010/wordprocessingGroup" xmlns:wpi="http://schemas.microsoft.com/office/word/2010/wordprocessingInk" xmlns:wne="http://schemas.microsoft.com/office/word/2006/wordml" xmlns:wps="http://schemas.microsoft.com/office/word/2010/wordprocessingShape" mc:Ignorable="w14 w15 w16se wp14">
   <w:p>
     <w:pPr>
       <w:pStyle w:val="Footer"/>
@@ -2189,7 +3641,7 @@
 </file>
 
 <file path=word/footnotes.xml><?xml version="1.0" encoding="utf-8"?>
-<w:footnotes xmlns:wpc="http://schemas.microsoft.com/office/word/2010/wordprocessingCanvas" xmlns:mo="http://schemas.microsoft.com/office/mac/office/2008/main" xmlns:mc="http://schemas.openxmlformats.org/markup-compatibility/2006" xmlns:mv="urn:schemas-microsoft-com:mac:vml" xmlns:o="urn:schemas-microsoft-com:office:office" xmlns:r="http://schemas.openxmlformats.org/officeDocument/2006/relationships" xmlns:m="http://schemas.openxmlformats.org/officeDocument/2006/math" xmlns:v="urn:schemas-microsoft-com:vml" xmlns:wp14="http://schemas.microsoft.com/office/word/2010/wordprocessingDrawing" xmlns:wp="http://schemas.openxmlformats.org/drawingml/2006/wordprocessingDrawing" xmlns:w10="urn:schemas-microsoft-com:office:word" xmlns:w="http://schemas.openxmlformats.org/wordprocessingml/2006/main" xmlns:w14="http://schemas.microsoft.com/office/word/2010/wordml" xmlns:w15="http://schemas.microsoft.com/office/word/2012/wordml" xmlns:wpg="http://schemas.microsoft.com/office/word/2010/wordprocessingGroup" xmlns:wpi="http://schemas.microsoft.com/office/word/2010/wordprocessingInk" xmlns:wne="http://schemas.microsoft.com/office/word/2006/wordml" xmlns:wps="http://schemas.microsoft.com/office/word/2010/wordprocessingShape" mc:Ignorable="w14 w15 wp14">
+<w:footnotes xmlns:wpc="http://schemas.microsoft.com/office/word/2010/wordprocessingCanvas" xmlns:cx="http://schemas.microsoft.com/office/drawing/2014/chartex" xmlns:cx1="http://schemas.microsoft.com/office/drawing/2015/9/8/chartex" xmlns:cx2="http://schemas.microsoft.com/office/drawing/2015/10/21/chartex" xmlns:cx3="http://schemas.microsoft.com/office/drawing/2016/5/9/chartex" xmlns:cx4="http://schemas.microsoft.com/office/drawing/2016/5/10/chartex" xmlns:cx5="http://schemas.microsoft.com/office/drawing/2016/5/11/chartex" xmlns:mc="http://schemas.openxmlformats.org/markup-compatibility/2006" xmlns:o="urn:schemas-microsoft-com:office:office" xmlns:r="http://schemas.openxmlformats.org/officeDocument/2006/relationships" xmlns:m="http://schemas.openxmlformats.org/officeDocument/2006/math" xmlns:v="urn:schemas-microsoft-com:vml" xmlns:wp14="http://schemas.microsoft.com/office/word/2010/wordprocessingDrawing" xmlns:wp="http://schemas.openxmlformats.org/drawingml/2006/wordprocessingDrawing" xmlns:w10="urn:schemas-microsoft-com:office:word" xmlns:w="http://schemas.openxmlformats.org/wordprocessingml/2006/main" xmlns:w14="http://schemas.microsoft.com/office/word/2010/wordml" xmlns:w15="http://schemas.microsoft.com/office/word/2012/wordml" xmlns:w16se="http://schemas.microsoft.com/office/word/2015/wordml/symex" xmlns:wpg="http://schemas.microsoft.com/office/word/2010/wordprocessingGroup" xmlns:wpi="http://schemas.microsoft.com/office/word/2010/wordprocessingInk" xmlns:wne="http://schemas.microsoft.com/office/word/2006/wordml" xmlns:wps="http://schemas.microsoft.com/office/word/2010/wordprocessingShape" mc:Ignorable="w14 w15 w16se wp14">
   <w:footnote w:type="separator" w:id="-1">
     <w:p>
       <w:pPr>
@@ -2216,7 +3668,7 @@
 </file>
 
 <file path=word/header1.xml><?xml version="1.0" encoding="utf-8"?>
-<w:hdr xmlns:wpc="http://schemas.microsoft.com/office/word/2010/wordprocessingCanvas" xmlns:mo="http://schemas.microsoft.com/office/mac/office/2008/main" xmlns:mc="http://schemas.openxmlformats.org/markup-compatibility/2006" xmlns:mv="urn:schemas-microsoft-com:mac:vml" xmlns:o="urn:schemas-microsoft-com:office:office" xmlns:r="http://schemas.openxmlformats.org/officeDocument/2006/relationships" xmlns:m="http://schemas.openxmlformats.org/officeDocument/2006/math" xmlns:v="urn:schemas-microsoft-com:vml" xmlns:wp14="http://schemas.microsoft.com/office/word/2010/wordprocessingDrawing" xmlns:wp="http://schemas.openxmlformats.org/drawingml/2006/wordprocessingDrawing" xmlns:w10="urn:schemas-microsoft-com:office:word" xmlns:w="http://schemas.openxmlformats.org/wordprocessingml/2006/main" xmlns:w14="http://schemas.microsoft.com/office/word/2010/wordml" xmlns:w15="http://schemas.microsoft.com/office/word/2012/wordml" xmlns:wpg="http://schemas.microsoft.com/office/word/2010/wordprocessingGroup" xmlns:wpi="http://schemas.microsoft.com/office/word/2010/wordprocessingInk" xmlns:wne="http://schemas.microsoft.com/office/word/2006/wordml" xmlns:wps="http://schemas.microsoft.com/office/word/2010/wordprocessingShape" mc:Ignorable="w14 w15 wp14">
+<w:hdr xmlns:wpc="http://schemas.microsoft.com/office/word/2010/wordprocessingCanvas" xmlns:cx="http://schemas.microsoft.com/office/drawing/2014/chartex" xmlns:cx1="http://schemas.microsoft.com/office/drawing/2015/9/8/chartex" xmlns:cx2="http://schemas.microsoft.com/office/drawing/2015/10/21/chartex" xmlns:cx3="http://schemas.microsoft.com/office/drawing/2016/5/9/chartex" xmlns:cx4="http://schemas.microsoft.com/office/drawing/2016/5/10/chartex" xmlns:cx5="http://schemas.microsoft.com/office/drawing/2016/5/11/chartex" xmlns:mc="http://schemas.openxmlformats.org/markup-compatibility/2006" xmlns:o="urn:schemas-microsoft-com:office:office" xmlns:r="http://schemas.openxmlformats.org/officeDocument/2006/relationships" xmlns:m="http://schemas.openxmlformats.org/officeDocument/2006/math" xmlns:v="urn:schemas-microsoft-com:vml" xmlns:wp14="http://schemas.microsoft.com/office/word/2010/wordprocessingDrawing" xmlns:wp="http://schemas.openxmlformats.org/drawingml/2006/wordprocessingDrawing" xmlns:w10="urn:schemas-microsoft-com:office:word" xmlns:w="http://schemas.openxmlformats.org/wordprocessingml/2006/main" xmlns:w14="http://schemas.microsoft.com/office/word/2010/wordml" xmlns:w15="http://schemas.microsoft.com/office/word/2012/wordml" xmlns:w16se="http://schemas.microsoft.com/office/word/2015/wordml/symex" xmlns:wpg="http://schemas.microsoft.com/office/word/2010/wordprocessingGroup" xmlns:wpi="http://schemas.microsoft.com/office/word/2010/wordprocessingInk" xmlns:wne="http://schemas.microsoft.com/office/word/2006/wordml" xmlns:wps="http://schemas.microsoft.com/office/word/2010/wordprocessingShape" mc:Ignorable="w14 w15 w16se wp14">
   <w:p>
     <w:pPr>
       <w:pStyle w:val="Runningheadertitleandauthors"/>
@@ -2249,31 +3701,7 @@
         <w:rFonts w:ascii="Arial" w:hAnsi="Arial"/>
         <w:noProof/>
       </w:rPr>
-      <w:t>Bora, V. Delhivala, S</w:t>
-    </w:r>
-    <w:r>
-      <w:rPr>
-        <w:rStyle w:val="Runningheaderpage-rangeChar"/>
-        <w:rFonts w:ascii="Arial" w:hAnsi="Arial"/>
-        <w:noProof/>
-      </w:rPr>
-      <w:t>.</w:t>
-    </w:r>
-    <w:r>
-      <w:rPr>
-        <w:rStyle w:val="Runningheaderpage-rangeChar"/>
-        <w:rFonts w:ascii="Arial" w:hAnsi="Arial"/>
-        <w:noProof/>
-      </w:rPr>
-      <w:t xml:space="preserve"> </w:t>
-    </w:r>
-    <w:r>
-      <w:rPr>
-        <w:rStyle w:val="Runningheaderpage-rangeChar"/>
-        <w:rFonts w:ascii="Arial" w:hAnsi="Arial"/>
-        <w:noProof/>
-      </w:rPr>
-      <w:t xml:space="preserve">Jaiswal, S. Parikh, T. Patil </w:t>
+      <w:t xml:space="preserve">Bora, V. Delhivala, S. Jaiswal, S. Parikh, T. Patil </w:t>
     </w:r>
   </w:p>
   <w:p>
@@ -2289,7 +3717,7 @@
 </file>
 
 <file path=word/header2.xml><?xml version="1.0" encoding="utf-8"?>
-<w:hdr xmlns:wpc="http://schemas.microsoft.com/office/word/2010/wordprocessingCanvas" xmlns:mo="http://schemas.microsoft.com/office/mac/office/2008/main" xmlns:mc="http://schemas.openxmlformats.org/markup-compatibility/2006" xmlns:mv="urn:schemas-microsoft-com:mac:vml" xmlns:o="urn:schemas-microsoft-com:office:office" xmlns:r="http://schemas.openxmlformats.org/officeDocument/2006/relationships" xmlns:m="http://schemas.openxmlformats.org/officeDocument/2006/math" xmlns:v="urn:schemas-microsoft-com:vml" xmlns:wp14="http://schemas.microsoft.com/office/word/2010/wordprocessingDrawing" xmlns:wp="http://schemas.openxmlformats.org/drawingml/2006/wordprocessingDrawing" xmlns:w10="urn:schemas-microsoft-com:office:word" xmlns:w="http://schemas.openxmlformats.org/wordprocessingml/2006/main" xmlns:w14="http://schemas.microsoft.com/office/word/2010/wordml" xmlns:w15="http://schemas.microsoft.com/office/word/2012/wordml" xmlns:wpg="http://schemas.microsoft.com/office/word/2010/wordprocessingGroup" xmlns:wpi="http://schemas.microsoft.com/office/word/2010/wordprocessingInk" xmlns:wne="http://schemas.microsoft.com/office/word/2006/wordml" xmlns:wps="http://schemas.microsoft.com/office/word/2010/wordprocessingShape" mc:Ignorable="w14 w15 wp14">
+<w:hdr xmlns:wpc="http://schemas.microsoft.com/office/word/2010/wordprocessingCanvas" xmlns:cx="http://schemas.microsoft.com/office/drawing/2014/chartex" xmlns:cx1="http://schemas.microsoft.com/office/drawing/2015/9/8/chartex" xmlns:cx2="http://schemas.microsoft.com/office/drawing/2015/10/21/chartex" xmlns:cx3="http://schemas.microsoft.com/office/drawing/2016/5/9/chartex" xmlns:cx4="http://schemas.microsoft.com/office/drawing/2016/5/10/chartex" xmlns:cx5="http://schemas.microsoft.com/office/drawing/2016/5/11/chartex" xmlns:mc="http://schemas.openxmlformats.org/markup-compatibility/2006" xmlns:o="urn:schemas-microsoft-com:office:office" xmlns:r="http://schemas.openxmlformats.org/officeDocument/2006/relationships" xmlns:m="http://schemas.openxmlformats.org/officeDocument/2006/math" xmlns:v="urn:schemas-microsoft-com:vml" xmlns:wp14="http://schemas.microsoft.com/office/word/2010/wordprocessingDrawing" xmlns:wp="http://schemas.openxmlformats.org/drawingml/2006/wordprocessingDrawing" xmlns:w10="urn:schemas-microsoft-com:office:word" xmlns:w="http://schemas.openxmlformats.org/wordprocessingml/2006/main" xmlns:w14="http://schemas.microsoft.com/office/word/2010/wordml" xmlns:w15="http://schemas.microsoft.com/office/word/2012/wordml" xmlns:w16se="http://schemas.microsoft.com/office/word/2015/wordml/symex" xmlns:wpg="http://schemas.microsoft.com/office/word/2010/wordprocessingGroup" xmlns:wpi="http://schemas.microsoft.com/office/word/2010/wordprocessingInk" xmlns:wne="http://schemas.microsoft.com/office/word/2006/wordml" xmlns:wps="http://schemas.microsoft.com/office/word/2010/wordprocessingShape" mc:Ignorable="w14 w15 w16se wp14">
   <w:p>
     <w:pPr>
       <w:pStyle w:val="Runningheadertitleandauthors"/>
@@ -2318,9 +3746,11 @@
       </w:rPr>
       <w:t>Bora, V. Delhivala, S. Jaiswal, S. Parikh, T. Pa</w:t>
     </w:r>
+    <w:proofErr w:type="spellStart"/>
     <w:r>
       <w:t>til</w:t>
     </w:r>
+    <w:proofErr w:type="spellEnd"/>
   </w:p>
   <w:p>
     <w:pPr>
@@ -2331,8 +3761,8 @@
 </file>
 
 <file path=word/numbering.xml><?xml version="1.0" encoding="utf-8"?>
-<w:numbering xmlns:wpc="http://schemas.microsoft.com/office/word/2010/wordprocessingCanvas" xmlns:mo="http://schemas.microsoft.com/office/mac/office/2008/main" xmlns:mc="http://schemas.openxmlformats.org/markup-compatibility/2006" xmlns:mv="urn:schemas-microsoft-com:mac:vml" xmlns:o="urn:schemas-microsoft-com:office:office" xmlns:r="http://schemas.openxmlformats.org/officeDocument/2006/relationships" xmlns:m="http://schemas.openxmlformats.org/officeDocument/2006/math" xmlns:v="urn:schemas-microsoft-com:vml" xmlns:wp14="http://schemas.microsoft.com/office/word/2010/wordprocessingDrawing" xmlns:wp="http://schemas.openxmlformats.org/drawingml/2006/wordprocessingDrawing" xmlns:w10="urn:schemas-microsoft-com:office:word" xmlns:w="http://schemas.openxmlformats.org/wordprocessingml/2006/main" xmlns:w14="http://schemas.microsoft.com/office/word/2010/wordml" xmlns:w15="http://schemas.microsoft.com/office/word/2012/wordml" xmlns:wpg="http://schemas.microsoft.com/office/word/2010/wordprocessingGroup" xmlns:wpi="http://schemas.microsoft.com/office/word/2010/wordprocessingInk" xmlns:wne="http://schemas.microsoft.com/office/word/2006/wordml" xmlns:wps="http://schemas.microsoft.com/office/word/2010/wordprocessingShape" mc:Ignorable="w14 w15 wp14">
-  <w:abstractNum w:abstractNumId="0">
+<w:numbering xmlns:wpc="http://schemas.microsoft.com/office/word/2010/wordprocessingCanvas" xmlns:cx="http://schemas.microsoft.com/office/drawing/2014/chartex" xmlns:cx1="http://schemas.microsoft.com/office/drawing/2015/9/8/chartex" xmlns:cx2="http://schemas.microsoft.com/office/drawing/2015/10/21/chartex" xmlns:cx3="http://schemas.microsoft.com/office/drawing/2016/5/9/chartex" xmlns:cx4="http://schemas.microsoft.com/office/drawing/2016/5/10/chartex" xmlns:cx5="http://schemas.microsoft.com/office/drawing/2016/5/11/chartex" xmlns:mc="http://schemas.openxmlformats.org/markup-compatibility/2006" xmlns:o="urn:schemas-microsoft-com:office:office" xmlns:r="http://schemas.openxmlformats.org/officeDocument/2006/relationships" xmlns:m="http://schemas.openxmlformats.org/officeDocument/2006/math" xmlns:v="urn:schemas-microsoft-com:vml" xmlns:wp14="http://schemas.microsoft.com/office/word/2010/wordprocessingDrawing" xmlns:wp="http://schemas.openxmlformats.org/drawingml/2006/wordprocessingDrawing" xmlns:w10="urn:schemas-microsoft-com:office:word" xmlns:w="http://schemas.openxmlformats.org/wordprocessingml/2006/main" xmlns:w14="http://schemas.microsoft.com/office/word/2010/wordml" xmlns:w15="http://schemas.microsoft.com/office/word/2012/wordml" xmlns:w16se="http://schemas.microsoft.com/office/word/2015/wordml/symex" xmlns:wpg="http://schemas.microsoft.com/office/word/2010/wordprocessingGroup" xmlns:wpi="http://schemas.microsoft.com/office/word/2010/wordprocessingInk" xmlns:wne="http://schemas.microsoft.com/office/word/2006/wordml" xmlns:wps="http://schemas.microsoft.com/office/word/2010/wordprocessingShape" mc:Ignorable="w14 w15 w16se wp14">
+  <w:abstractNum w:abstractNumId="0" w15:restartNumberingAfterBreak="0">
     <w:nsid w:val="FFFFFF7C"/>
     <w:multiLevelType w:val="singleLevel"/>
     <w:tmpl w:val="E2821274"/>
@@ -2352,7 +3782,7 @@
       </w:rPr>
     </w:lvl>
   </w:abstractNum>
-  <w:abstractNum w:abstractNumId="1">
+  <w:abstractNum w:abstractNumId="1" w15:restartNumberingAfterBreak="0">
     <w:nsid w:val="FFFFFF7D"/>
     <w:multiLevelType w:val="singleLevel"/>
     <w:tmpl w:val="BDE45292"/>
@@ -2372,7 +3802,7 @@
       </w:rPr>
     </w:lvl>
   </w:abstractNum>
-  <w:abstractNum w:abstractNumId="2">
+  <w:abstractNum w:abstractNumId="2" w15:restartNumberingAfterBreak="0">
     <w:nsid w:val="FFFFFF7E"/>
     <w:multiLevelType w:val="singleLevel"/>
     <w:tmpl w:val="460CC63C"/>
@@ -2392,7 +3822,7 @@
       </w:rPr>
     </w:lvl>
   </w:abstractNum>
-  <w:abstractNum w:abstractNumId="3">
+  <w:abstractNum w:abstractNumId="3" w15:restartNumberingAfterBreak="0">
     <w:nsid w:val="FFFFFF7F"/>
     <w:multiLevelType w:val="singleLevel"/>
     <w:tmpl w:val="5BFE9A08"/>
@@ -2412,7 +3842,7 @@
       </w:rPr>
     </w:lvl>
   </w:abstractNum>
-  <w:abstractNum w:abstractNumId="4">
+  <w:abstractNum w:abstractNumId="4" w15:restartNumberingAfterBreak="0">
     <w:nsid w:val="FFFFFF80"/>
     <w:multiLevelType w:val="singleLevel"/>
     <w:tmpl w:val="C08C6528"/>
@@ -2432,7 +3862,7 @@
       </w:rPr>
     </w:lvl>
   </w:abstractNum>
-  <w:abstractNum w:abstractNumId="5">
+  <w:abstractNum w:abstractNumId="5" w15:restartNumberingAfterBreak="0">
     <w:nsid w:val="FFFFFF81"/>
     <w:multiLevelType w:val="singleLevel"/>
     <w:tmpl w:val="633E9E92"/>
@@ -2452,7 +3882,7 @@
       </w:rPr>
     </w:lvl>
   </w:abstractNum>
-  <w:abstractNum w:abstractNumId="6">
+  <w:abstractNum w:abstractNumId="6" w15:restartNumberingAfterBreak="0">
     <w:nsid w:val="FFFFFF82"/>
     <w:multiLevelType w:val="singleLevel"/>
     <w:tmpl w:val="A03A54E6"/>
@@ -2472,7 +3902,7 @@
       </w:rPr>
     </w:lvl>
   </w:abstractNum>
-  <w:abstractNum w:abstractNumId="7">
+  <w:abstractNum w:abstractNumId="7" w15:restartNumberingAfterBreak="0">
     <w:nsid w:val="FFFFFF83"/>
     <w:multiLevelType w:val="singleLevel"/>
     <w:tmpl w:val="49C21566"/>
@@ -2492,7 +3922,7 @@
       </w:rPr>
     </w:lvl>
   </w:abstractNum>
-  <w:abstractNum w:abstractNumId="8">
+  <w:abstractNum w:abstractNumId="8" w15:restartNumberingAfterBreak="0">
     <w:nsid w:val="FFFFFF88"/>
     <w:multiLevelType w:val="singleLevel"/>
     <w:tmpl w:val="49A6CE00"/>
@@ -2512,7 +3942,7 @@
       </w:rPr>
     </w:lvl>
   </w:abstractNum>
-  <w:abstractNum w:abstractNumId="9">
+  <w:abstractNum w:abstractNumId="9" w15:restartNumberingAfterBreak="0">
     <w:nsid w:val="FFFFFF89"/>
     <w:multiLevelType w:val="singleLevel"/>
     <w:tmpl w:val="16169778"/>
@@ -2532,7 +3962,7 @@
       </w:rPr>
     </w:lvl>
   </w:abstractNum>
-  <w:abstractNum w:abstractNumId="10">
+  <w:abstractNum w:abstractNumId="10" w15:restartNumberingAfterBreak="0">
     <w:nsid w:val="08060350"/>
     <w:multiLevelType w:val="hybridMultilevel"/>
     <w:tmpl w:val="9618A3EA"/>
@@ -2672,7 +4102,7 @@
       </w:rPr>
     </w:lvl>
   </w:abstractNum>
-  <w:abstractNum w:abstractNumId="11">
+  <w:abstractNum w:abstractNumId="11" w15:restartNumberingAfterBreak="0">
     <w:nsid w:val="1A4B554B"/>
     <w:multiLevelType w:val="hybridMultilevel"/>
     <w:tmpl w:val="88D84536"/>
@@ -2761,7 +4191,7 @@
       </w:pPr>
     </w:lvl>
   </w:abstractNum>
-  <w:abstractNum w:abstractNumId="12">
+  <w:abstractNum w:abstractNumId="12" w15:restartNumberingAfterBreak="0">
     <w:nsid w:val="1EB373DB"/>
     <w:multiLevelType w:val="hybridMultilevel"/>
     <w:tmpl w:val="CFD0DAB4"/>
@@ -2847,7 +4277,7 @@
       </w:pPr>
     </w:lvl>
   </w:abstractNum>
-  <w:abstractNum w:abstractNumId="13">
+  <w:abstractNum w:abstractNumId="13" w15:restartNumberingAfterBreak="0">
     <w:nsid w:val="3B4C178F"/>
     <w:multiLevelType w:val="hybridMultilevel"/>
     <w:tmpl w:val="224E57E2"/>
@@ -2960,7 +4390,7 @@
       </w:rPr>
     </w:lvl>
   </w:abstractNum>
-  <w:abstractNum w:abstractNumId="14">
+  <w:abstractNum w:abstractNumId="14" w15:restartNumberingAfterBreak="0">
     <w:nsid w:val="3CC16A65"/>
     <w:multiLevelType w:val="multilevel"/>
     <w:tmpl w:val="50822406"/>
@@ -3199,7 +4629,7 @@
       </w:rPr>
     </w:lvl>
   </w:abstractNum>
-  <w:abstractNum w:abstractNumId="15">
+  <w:abstractNum w:abstractNumId="15" w15:restartNumberingAfterBreak="0">
     <w:nsid w:val="4A6E169C"/>
     <w:multiLevelType w:val="hybridMultilevel"/>
     <w:tmpl w:val="7772E402"/>
@@ -3291,7 +4721,7 @@
       </w:pPr>
     </w:lvl>
   </w:abstractNum>
-  <w:abstractNum w:abstractNumId="16">
+  <w:abstractNum w:abstractNumId="16" w15:restartNumberingAfterBreak="0">
     <w:nsid w:val="51DA69B2"/>
     <w:multiLevelType w:val="hybridMultilevel"/>
     <w:tmpl w:val="4B6CFC8A"/>
@@ -3404,7 +4834,7 @@
       </w:rPr>
     </w:lvl>
   </w:abstractNum>
-  <w:abstractNum w:abstractNumId="17">
+  <w:abstractNum w:abstractNumId="17" w15:restartNumberingAfterBreak="0">
     <w:nsid w:val="6E1A2222"/>
     <w:multiLevelType w:val="hybridMultilevel"/>
     <w:tmpl w:val="44D87496"/>
@@ -3490,7 +4920,7 @@
       </w:pPr>
     </w:lvl>
   </w:abstractNum>
-  <w:abstractNum w:abstractNumId="18">
+  <w:abstractNum w:abstractNumId="18" w15:restartNumberingAfterBreak="0">
     <w:nsid w:val="79521A45"/>
     <w:multiLevelType w:val="hybridMultilevel"/>
     <w:tmpl w:val="13228126"/>
@@ -3781,7 +5211,7 @@
 </file>
 
 <file path=word/styles.xml><?xml version="1.0" encoding="utf-8"?>
-<w:styles xmlns:mc="http://schemas.openxmlformats.org/markup-compatibility/2006" xmlns:r="http://schemas.openxmlformats.org/officeDocument/2006/relationships" xmlns:w="http://schemas.openxmlformats.org/wordprocessingml/2006/main" xmlns:w14="http://schemas.microsoft.com/office/word/2010/wordml" xmlns:w15="http://schemas.microsoft.com/office/word/2012/wordml" mc:Ignorable="w14 w15">
+<w:styles xmlns:mc="http://schemas.openxmlformats.org/markup-compatibility/2006" xmlns:r="http://schemas.openxmlformats.org/officeDocument/2006/relationships" xmlns:w="http://schemas.openxmlformats.org/wordprocessingml/2006/main" xmlns:w14="http://schemas.microsoft.com/office/word/2010/wordml" xmlns:w15="http://schemas.microsoft.com/office/word/2012/wordml" xmlns:w16se="http://schemas.microsoft.com/office/word/2015/wordml/symex" mc:Ignorable="w14 w15 w16se">
   <w:docDefaults>
     <w:rPrDefault>
       <w:rPr>
@@ -3793,7 +5223,7 @@
     </w:rPrDefault>
     <w:pPrDefault/>
   </w:docDefaults>
-  <w:latentStyles w:defLockedState="0" w:defUIPriority="99" w:defSemiHidden="0" w:defUnhideWhenUsed="0" w:defQFormat="0" w:count="380">
+  <w:latentStyles w:defLockedState="0" w:defUIPriority="99" w:defSemiHidden="0" w:defUnhideWhenUsed="0" w:defQFormat="0" w:count="374">
     <w:lsdException w:name="Normal" w:uiPriority="0" w:qFormat="1"/>
     <w:lsdException w:name="heading 1" w:qFormat="1"/>
     <w:lsdException w:name="heading 2" w:qFormat="1"/>
@@ -3950,15 +5380,6 @@
     <w:lsdException w:name="Balloon Text" w:semiHidden="1" w:unhideWhenUsed="1"/>
     <w:lsdException w:name="Table Grid" w:uiPriority="0"/>
     <w:lsdException w:name="Table Theme" w:semiHidden="1" w:unhideWhenUsed="1"/>
-    <w:lsdException w:name="Note Level 1" w:semiHidden="1" w:unhideWhenUsed="1"/>
-    <w:lsdException w:name="Note Level 2" w:semiHidden="1" w:unhideWhenUsed="1"/>
-    <w:lsdException w:name="Note Level 3" w:semiHidden="1" w:unhideWhenUsed="1"/>
-    <w:lsdException w:name="Note Level 4" w:semiHidden="1" w:unhideWhenUsed="1"/>
-    <w:lsdException w:name="Note Level 5" w:semiHidden="1" w:unhideWhenUsed="1"/>
-    <w:lsdException w:name="Note Level 6" w:semiHidden="1" w:unhideWhenUsed="1"/>
-    <w:lsdException w:name="Note Level 7" w:semiHidden="1" w:unhideWhenUsed="1"/>
-    <w:lsdException w:name="Note Level 8" w:semiHidden="1" w:unhideWhenUsed="1"/>
-    <w:lsdException w:name="Note Level 9" w:semiHidden="1" w:unhideWhenUsed="1"/>
     <w:lsdException w:name="Placeholder Text" w:semiHidden="1"/>
     <w:lsdException w:name="No Spacing" w:qFormat="1"/>
     <w:lsdException w:name="Light Shading" w:uiPriority="60"/>
@@ -4397,7 +5818,6 @@
   <w:style w:type="character" w:default="1" w:styleId="DefaultParagraphFont">
     <w:name w:val="Default Paragraph Font"/>
     <w:uiPriority w:val="1"/>
-    <w:semiHidden/>
     <w:unhideWhenUsed/>
   </w:style>
   <w:style w:type="table" w:default="1" w:styleId="TableNormal">
@@ -6773,7 +8193,6 @@
       <w:szCs w:val="20"/>
     </w:rPr>
     <w:tblPr>
-      <w:tblInd w:w="0" w:type="dxa"/>
       <w:tblBorders>
         <w:top w:val="single" w:sz="4" w:space="0" w:color="auto"/>
         <w:left w:val="single" w:sz="4" w:space="0" w:color="auto"/>
@@ -6782,12 +8201,6 @@
         <w:insideH w:val="single" w:sz="4" w:space="0" w:color="auto"/>
         <w:insideV w:val="single" w:sz="4" w:space="0" w:color="auto"/>
       </w:tblBorders>
-      <w:tblCellMar>
-        <w:top w:w="0" w:type="dxa"/>
-        <w:left w:w="108" w:type="dxa"/>
-        <w:bottom w:w="0" w:type="dxa"/>
-        <w:right w:w="108" w:type="dxa"/>
-      </w:tblCellMar>
     </w:tblPr>
   </w:style>
   <w:style w:type="character" w:styleId="PageNumber">
@@ -6797,6 +8210,16 @@
     <w:semiHidden/>
     <w:unhideWhenUsed/>
     <w:rsid w:val="00C4316C"/>
+  </w:style>
+  <w:style w:type="character" w:styleId="PlaceholderText">
+    <w:name w:val="Placeholder Text"/>
+    <w:basedOn w:val="DefaultParagraphFont"/>
+    <w:uiPriority w:val="99"/>
+    <w:semiHidden/>
+    <w:rsid w:val="00FA2BF3"/>
+    <w:rPr>
+      <w:color w:val="808080"/>
+    </w:rPr>
   </w:style>
 </w:styles>
 </file>
@@ -7089,7 +8512,7 @@
 </file>
 
 <file path=customXml/itemProps1.xml><?xml version="1.0" encoding="utf-8"?>
-<ds:datastoreItem xmlns:ds="http://schemas.openxmlformats.org/officeDocument/2006/customXml" ds:itemID="{2C7BF935-5BC3-7E41-AC51-5F6A82B33C66}">
+<ds:datastoreItem xmlns:ds="http://schemas.openxmlformats.org/officeDocument/2006/customXml" ds:itemID="{79AB1DFB-7A28-4978-AAAF-D3C73E3D0FF2}">
   <ds:schemaRefs>
     <ds:schemaRef ds:uri="http://schemas.openxmlformats.org/officeDocument/2006/bibliography"/>
   </ds:schemaRefs>

</xml_diff>

<commit_message>
Related Work on Report Updated
</commit_message>
<xml_diff>
--- a/Report.docx
+++ b/Report.docx
@@ -2048,10 +2048,7 @@
         </m:r>
       </m:oMath>
       <w:r>
-        <w:t>.</w:t>
-      </w:r>
-      <w:r>
-        <w:t xml:space="preserve"> </w:t>
+        <w:t xml:space="preserve">. </w:t>
       </w:r>
       <w:r>
         <w:t>A</w:t>
@@ -2148,13 +2145,7 @@
                         <w:rPr>
                           <w:rFonts w:ascii="Cambria Math" w:hAnsi="Cambria Math"/>
                         </w:rPr>
-                        <m:t>c</m:t>
-                      </m:r>
-                      <m:r>
-                        <w:rPr>
-                          <w:rFonts w:ascii="Cambria Math" w:hAnsi="Cambria Math"/>
-                        </w:rPr>
-                        <m:t>⋅∑</m:t>
+                        <m:t>c⋅∑</m:t>
                       </m:r>
                     </m:e>
                     <m:sub>
@@ -2358,13 +2349,7 @@
                     <w:rPr>
                       <w:rFonts w:ascii="Cambria Math" w:hAnsi="Cambria Math"/>
                     </w:rPr>
-                    <m:t>1</m:t>
-                  </m:r>
-                  <m:r>
-                    <w:rPr>
-                      <w:rFonts w:ascii="Cambria Math" w:hAnsi="Cambria Math"/>
-                    </w:rPr>
-                    <m:t xml:space="preserve">                                                          if i=j</m:t>
+                    <m:t>1                                                          if i=j</m:t>
                   </m:r>
                 </m:e>
               </m:eqArr>
@@ -2430,13 +2415,7 @@
           <w:rPr>
             <w:rFonts w:ascii="Cambria Math" w:hAnsi="Cambria Math"/>
           </w:rPr>
-          <m:t>i</m:t>
-        </m:r>
-        <m:r>
-          <w:rPr>
-            <w:rFonts w:ascii="Cambria Math" w:hAnsi="Cambria Math"/>
-          </w:rPr>
-          <m:t>,</m:t>
+          <m:t>i,</m:t>
         </m:r>
         <m:r>
           <w:rPr>
@@ -2607,6 +2586,12 @@
       <w:pPr>
         <w:pStyle w:val="InitialBodyText"/>
       </w:pPr>
+      <w:r>
+        <w:tab/>
+      </w:r>
+      <w:r>
+        <w:tab/>
+      </w:r>
     </w:p>
     <w:p>
       <w:pPr>
@@ -3186,159 +3171,670 @@
       <w:pPr>
         <w:pStyle w:val="InitialBodyText"/>
       </w:pPr>
+    </w:p>
+    <w:p>
+      <w:pPr>
+        <w:pStyle w:val="Heading2withH1"/>
+        <w:rPr>
+          <w:rFonts w:ascii="Century Schoolbook" w:hAnsi="Century Schoolbook"/>
+          <w:sz w:val="20"/>
+        </w:rPr>
+      </w:pPr>
+      <w:r>
+        <w:rPr>
+          <w:rFonts w:ascii="Century Schoolbook" w:hAnsi="Century Schoolbook"/>
+          <w:sz w:val="20"/>
+        </w:rPr>
+        <w:t xml:space="preserve"> Task</w:t>
+      </w:r>
+      <w:r>
+        <w:rPr>
+          <w:rFonts w:ascii="Century Schoolbook" w:hAnsi="Century Schoolbook"/>
+          <w:sz w:val="20"/>
+        </w:rPr>
+        <w:t xml:space="preserve"> 4</w:t>
+      </w:r>
+      <w:r>
+        <w:rPr>
+          <w:rFonts w:ascii="Century Schoolbook" w:hAnsi="Century Schoolbook"/>
+          <w:sz w:val="20"/>
+        </w:rPr>
+        <w:t>: Most Relevant Frame Selection</w:t>
+      </w:r>
+    </w:p>
+    <w:p>
+      <w:pPr>
+        <w:pStyle w:val="InitialBodyText"/>
+      </w:pPr>
+      <w:r>
+        <w:t>Nice</w:t>
+      </w:r>
+      <w:r>
+        <w:t>.</w:t>
+      </w:r>
+    </w:p>
+    <w:p>
+      <w:pPr>
+        <w:pStyle w:val="InitialBodyText"/>
+      </w:pPr>
+    </w:p>
+    <w:p>
+      <w:pPr>
+        <w:pStyle w:val="Heading2withH1"/>
+        <w:rPr>
+          <w:rFonts w:ascii="Century Schoolbook" w:hAnsi="Century Schoolbook"/>
+          <w:sz w:val="20"/>
+        </w:rPr>
+      </w:pPr>
+      <w:r>
+        <w:rPr>
+          <w:rFonts w:ascii="Century Schoolbook" w:hAnsi="Century Schoolbook"/>
+          <w:sz w:val="20"/>
+        </w:rPr>
+        <w:t xml:space="preserve"> </w:t>
+      </w:r>
+      <w:r>
+        <w:rPr>
+          <w:rFonts w:ascii="Century Schoolbook" w:hAnsi="Century Schoolbook"/>
+          <w:sz w:val="20"/>
+        </w:rPr>
+        <w:t>Task 5</w:t>
+      </w:r>
+      <w:r>
+        <w:rPr>
+          <w:rFonts w:ascii="Century Schoolbook" w:hAnsi="Century Schoolbook"/>
+          <w:sz w:val="20"/>
+        </w:rPr>
+        <w:t>: Multi-dimensional Index Structures and Nearest Neighbor Search</w:t>
+      </w:r>
+    </w:p>
+    <w:p>
+      <w:pPr>
+        <w:pStyle w:val="InitialBodyText"/>
+      </w:pPr>
+      <w:r>
+        <w:t>Nice</w:t>
+      </w:r>
+      <w:r>
+        <w:t>.</w:t>
+      </w:r>
+    </w:p>
+    <w:p>
+      <w:pPr>
+        <w:pStyle w:val="InitialBodyText"/>
+      </w:pPr>
+    </w:p>
+    <w:p>
+      <w:pPr>
+        <w:pStyle w:val="Heading2withH1"/>
+        <w:rPr>
+          <w:rFonts w:ascii="Century Schoolbook" w:hAnsi="Century Schoolbook"/>
+          <w:sz w:val="20"/>
+        </w:rPr>
+      </w:pPr>
+      <w:r>
+        <w:rPr>
+          <w:rFonts w:ascii="Century Schoolbook" w:hAnsi="Century Schoolbook"/>
+          <w:sz w:val="20"/>
+        </w:rPr>
+        <w:t xml:space="preserve"> Task 6</w:t>
+      </w:r>
+      <w:r>
+        <w:rPr>
+          <w:rFonts w:ascii="Century Schoolbook" w:hAnsi="Century Schoolbook"/>
+          <w:sz w:val="20"/>
+        </w:rPr>
+        <w:t>: Similar Video Object Search</w:t>
+      </w:r>
+    </w:p>
+    <w:p>
+      <w:pPr>
+        <w:pStyle w:val="InitialBodyText"/>
+      </w:pPr>
+      <w:r>
+        <w:t>Nice</w:t>
+      </w:r>
+      <w:r>
+        <w:t>.</w:t>
+      </w:r>
+    </w:p>
+    <w:p>
+      <w:pPr>
+        <w:pStyle w:val="InitialBodyText"/>
+      </w:pPr>
+    </w:p>
+    <w:p>
+      <w:pPr>
+        <w:pStyle w:val="Heading1"/>
+        <w:rPr>
+          <w:rFonts w:ascii="Century Schoolbook" w:hAnsi="Century Schoolbook"/>
+          <w:sz w:val="20"/>
+        </w:rPr>
+      </w:pPr>
+      <w:r>
+        <w:rPr>
+          <w:rFonts w:ascii="Century Schoolbook" w:hAnsi="Century Schoolbook"/>
+          <w:sz w:val="20"/>
+        </w:rPr>
+        <w:t>i</w:t>
+      </w:r>
+      <w:r>
+        <w:rPr>
+          <w:rFonts w:ascii="Century Schoolbook" w:hAnsi="Century Schoolbook"/>
+          <w:sz w:val="20"/>
+        </w:rPr>
+        <w:t>nterface specification</w:t>
+      </w:r>
+    </w:p>
+    <w:p>
+      <w:pPr>
+        <w:pStyle w:val="InitialBodyText"/>
+      </w:pPr>
+      <w:r>
+        <w:t>Nice.</w:t>
+      </w:r>
+    </w:p>
+    <w:p>
+      <w:pPr>
+        <w:rPr>
+          <w:lang w:val="fr-FR"/>
+        </w:rPr>
+      </w:pPr>
+    </w:p>
+    <w:p>
+      <w:pPr>
+        <w:pStyle w:val="Heading1"/>
+        <w:rPr>
+          <w:rFonts w:ascii="Century Schoolbook" w:hAnsi="Century Schoolbook"/>
+          <w:sz w:val="20"/>
+        </w:rPr>
+      </w:pPr>
+      <w:r>
+        <w:rPr>
+          <w:rFonts w:ascii="Century Schoolbook" w:hAnsi="Century Schoolbook"/>
+          <w:sz w:val="20"/>
+        </w:rPr>
+        <w:t>system requirements</w:t>
+      </w:r>
+    </w:p>
+    <w:p>
+      <w:pPr>
+        <w:pStyle w:val="InitialBodyText"/>
+      </w:pPr>
+      <w:r>
+        <w:t>Nice.</w:t>
+      </w:r>
+    </w:p>
+    <w:p>
+      <w:pPr>
+        <w:rPr>
+          <w:lang w:val="fr-FR"/>
+        </w:rPr>
+      </w:pPr>
+    </w:p>
+    <w:p>
+      <w:pPr>
+        <w:pStyle w:val="Heading1"/>
+        <w:rPr>
+          <w:rFonts w:ascii="Century Schoolbook" w:hAnsi="Century Schoolbook"/>
+          <w:sz w:val="20"/>
+        </w:rPr>
+      </w:pPr>
+      <w:r>
+        <w:rPr>
+          <w:rFonts w:ascii="Century Schoolbook" w:hAnsi="Century Schoolbook"/>
+          <w:sz w:val="20"/>
+        </w:rPr>
+        <w:lastRenderedPageBreak/>
+        <w:t>related works</w:t>
+      </w:r>
+    </w:p>
+    <w:p>
+      <w:pPr>
+        <w:rPr>
+          <w:lang w:val="fr-FR"/>
+        </w:rPr>
+      </w:pPr>
+    </w:p>
+    <w:p>
+      <w:pPr>
+        <w:pStyle w:val="Heading2withH1"/>
+        <w:rPr>
+          <w:lang w:val="fr-FR"/>
+        </w:rPr>
+      </w:pPr>
+      <w:r>
+        <w:rPr>
+          <w:rFonts w:ascii="Century Schoolbook" w:hAnsi="Century Schoolbook"/>
+          <w:sz w:val="20"/>
+        </w:rPr>
+        <w:t>PageRank</w:t>
+      </w:r>
+      <w:r>
+        <w:rPr>
+          <w:rFonts w:ascii="Century Schoolbook" w:hAnsi="Century Schoolbook"/>
+          <w:sz w:val="20"/>
+        </w:rPr>
+        <w:t xml:space="preserve"> </w:t>
+      </w:r>
+      <w:r>
+        <w:rPr>
+          <w:rFonts w:ascii="Century Schoolbook" w:hAnsi="Century Schoolbook"/>
+          <w:sz w:val="20"/>
+        </w:rPr>
+        <w:t xml:space="preserve"> </w:t>
+      </w:r>
+    </w:p>
+    <w:p>
+      <w:pPr>
+        <w:pStyle w:val="InitialBodyText"/>
+      </w:pPr>
+      <w:r>
+        <w:t>Nice.</w:t>
+      </w:r>
+      <w:r>
+        <w:t xml:space="preserve"> PageRank algorithm is heavily used in a wide range of fields. It is used </w:t>
+      </w:r>
+      <w:r>
+        <w:t>in</w:t>
+      </w:r>
+      <w:r>
+        <w:t xml:space="preserve"> recommendation systems</w:t>
+      </w:r>
+      <w:r>
+        <w:t xml:space="preserve"> like Amazon to recommend shoppers about their next purchase and Netflix users about which movie to watch next. Another major use of this algorithm is in ranking of tweets in the social networking site Twitter</w:t>
+      </w:r>
+      <w:r>
+        <w:t>.</w:t>
+      </w:r>
+      <w:r>
+        <w:t xml:space="preserve"> [51]</w:t>
+      </w:r>
+    </w:p>
+    <w:p>
+      <w:pPr>
+        <w:pStyle w:val="InitialBodyText"/>
+      </w:pPr>
+      <w:r>
+        <w:t xml:space="preserve">  </w:t>
+      </w:r>
+      <w:r>
+        <w:t xml:space="preserve"> </w:t>
+      </w:r>
+    </w:p>
+    <w:p>
+      <w:pPr>
+        <w:pStyle w:val="Heading2withH1"/>
+        <w:rPr>
+          <w:lang w:val="fr-FR"/>
+        </w:rPr>
+      </w:pPr>
+      <w:r>
+        <w:rPr>
+          <w:rFonts w:ascii="Century Schoolbook" w:hAnsi="Century Schoolbook"/>
+          <w:sz w:val="20"/>
+        </w:rPr>
+        <w:t>ASCOS++</w:t>
+      </w:r>
+      <w:r>
+        <w:rPr>
+          <w:rFonts w:ascii="Century Schoolbook" w:hAnsi="Century Schoolbook"/>
+          <w:sz w:val="20"/>
+        </w:rPr>
+        <w:t xml:space="preserve">  </w:t>
+      </w:r>
+    </w:p>
+    <w:p>
+      <w:pPr>
+        <w:pStyle w:val="InitialBodyText"/>
+      </w:pPr>
+      <w:r>
+        <w:t>Nice.</w:t>
+      </w:r>
+    </w:p>
+    <w:p>
+      <w:pPr>
+        <w:pStyle w:val="Heading2withH1"/>
+        <w:rPr>
+          <w:lang w:val="fr-FR"/>
+        </w:rPr>
+      </w:pPr>
+      <w:r>
+        <w:rPr>
+          <w:rFonts w:ascii="Century Schoolbook" w:hAnsi="Century Schoolbook"/>
+          <w:sz w:val="20"/>
+        </w:rPr>
+        <w:t>Locality Sensitive Hashing</w:t>
+      </w:r>
+      <w:r>
+        <w:rPr>
+          <w:rFonts w:ascii="Century Schoolbook" w:hAnsi="Century Schoolbook"/>
+          <w:sz w:val="20"/>
+        </w:rPr>
+        <w:t xml:space="preserve">  </w:t>
+      </w:r>
+    </w:p>
+    <w:p>
+      <w:pPr>
+        <w:pStyle w:val="InitialBodyText"/>
+      </w:pPr>
+      <w:r>
+        <w:t>Nice.</w:t>
+      </w:r>
+      <w:r>
+        <w:t xml:space="preserve"> LSH is used in Near Duplicate Detection, an approach in which</w:t>
+      </w:r>
+      <w:r>
+        <w:t xml:space="preserve"> is used in web crawling to determine similar kinds of websites</w:t>
+      </w:r>
+      <w:r>
+        <w:t>.</w:t>
+      </w:r>
+      <w:r>
+        <w:t xml:space="preserve"> [531] It is also used for </w:t>
+      </w:r>
+      <w:r>
+        <w:t>hierarchical clustering of data, an approach which seeks to build a hierarchy of  clusters</w:t>
+      </w:r>
+      <w:r>
+        <w:t>, either bottom up or top down.</w:t>
+      </w:r>
+      <w:r>
+        <w:t xml:space="preserve"> </w:t>
+      </w:r>
+      <w:r>
+        <w:t>[</w:t>
+      </w:r>
+      <w:r>
+        <w:t>532</w:t>
+      </w:r>
+      <w:r>
+        <w:t>]</w:t>
+      </w:r>
+      <w:r>
+        <w:t xml:space="preserve"> LSH is also heavily used in </w:t>
+      </w:r>
+      <w:proofErr w:type="spellStart"/>
+      <w:r>
+        <w:t>Acousting</w:t>
+      </w:r>
+      <w:proofErr w:type="spellEnd"/>
+      <w:r>
+        <w:t xml:space="preserve"> fingerprinting, a process in which audio signals are </w:t>
+      </w:r>
+      <w:r>
+        <w:t xml:space="preserve">converted into a condensed state which helps in finding similar audio samples from a database.[533]  </w:t>
+      </w:r>
+      <w:r>
+        <w:t xml:space="preserve"> </w:t>
+      </w:r>
+    </w:p>
+    <w:p>
+      <w:pPr>
+        <w:pStyle w:val="Heading2withH1"/>
+        <w:numPr>
+          <w:ilvl w:val="0"/>
+          <w:numId w:val="0"/>
+        </w:numPr>
+        <w:ind w:left="317"/>
+        <w:rPr>
+          <w:lang w:val="fr-FR"/>
+        </w:rPr>
+      </w:pPr>
+    </w:p>
+    <w:p>
+      <w:pPr>
+        <w:pStyle w:val="Heading1"/>
+        <w:rPr>
+          <w:rFonts w:ascii="Century Schoolbook" w:hAnsi="Century Schoolbook"/>
+          <w:sz w:val="20"/>
+        </w:rPr>
+      </w:pPr>
+      <w:r>
+        <w:rPr>
+          <w:rFonts w:ascii="Century Schoolbook" w:hAnsi="Century Schoolbook"/>
+          <w:sz w:val="20"/>
+        </w:rPr>
+        <w:t>conclusion</w:t>
+      </w:r>
+    </w:p>
+    <w:p>
+      <w:pPr>
+        <w:pStyle w:val="InitialBodyText"/>
+      </w:pPr>
+      <w:r>
+        <w:t>Nice.</w:t>
+      </w:r>
+    </w:p>
+    <w:p>
+      <w:pPr>
+        <w:rPr>
+          <w:lang w:val="fr-FR"/>
+        </w:rPr>
+      </w:pPr>
+    </w:p>
+    <w:p>
+      <w:pPr>
+        <w:pStyle w:val="InitialBodyText"/>
+      </w:pPr>
+    </w:p>
+    <w:p>
+      <w:pPr>
+        <w:pStyle w:val="InitialBodyText"/>
+        <w:rPr>
+          <w:b/>
+        </w:rPr>
+      </w:pPr>
+      <w:r>
+        <w:rPr>
+          <w:b/>
+        </w:rPr>
+        <w:t>BIBLIOGRAPHY</w:t>
+      </w:r>
+    </w:p>
+    <w:p>
+      <w:pPr>
+        <w:pStyle w:val="InitialBodyText"/>
+      </w:pPr>
+    </w:p>
+    <w:p>
+      <w:pPr>
+        <w:pStyle w:val="InitialBodyText"/>
+      </w:pPr>
+      <w:r>
+        <w:t>51.</w:t>
+      </w:r>
+      <w:r>
+        <w:rPr>
+          <w:rFonts w:ascii="Courier New" w:hAnsi="Courier New" w:cs="Courier New"/>
+          <w:color w:val="000000"/>
+          <w:sz w:val="18"/>
+          <w:szCs w:val="18"/>
+          <w:shd w:val="clear" w:color="auto" w:fill="FFFFFF"/>
+          <w:lang w:eastAsia="en-US"/>
+        </w:rPr>
+        <w:t xml:space="preserve"> </w:t>
+      </w:r>
+      <w:proofErr w:type="spellStart"/>
+      <w:r>
+        <w:t>Goel</w:t>
+      </w:r>
+      <w:proofErr w:type="spellEnd"/>
+      <w:r>
+        <w:t>, Ashish</w:t>
+      </w:r>
+      <w:r>
+        <w:t>. "</w:t>
+      </w:r>
+      <w:r>
+        <w:t>Applications of PageRank</w:t>
+      </w:r>
+      <w:r>
+        <w:t xml:space="preserve"> </w:t>
+      </w:r>
+      <w:r>
+        <w:t>to Recommendation Systems</w:t>
+      </w:r>
+      <w:r>
+        <w:t>." </w:t>
+      </w:r>
+      <w:r>
+        <w:rPr>
+          <w:i/>
+          <w:iCs/>
+        </w:rPr>
+        <w:t>Stanford</w:t>
+      </w:r>
+      <w:r>
+        <w:t>, web.stanford.edu/class/msande233/handouts/lecture8.pdf</w:t>
+      </w:r>
+      <w:r>
+        <w:t>. Accessed 30</w:t>
+      </w:r>
+      <w:r>
+        <w:t xml:space="preserve"> </w:t>
+      </w:r>
+      <w:r>
+        <w:t>November 2016</w:t>
+      </w:r>
+      <w:r>
+        <w:t>.</w:t>
+      </w:r>
+    </w:p>
+    <w:p>
+      <w:pPr>
+        <w:pStyle w:val="InitialBodyText"/>
+      </w:pPr>
+    </w:p>
+    <w:p>
+      <w:pPr>
+        <w:pStyle w:val="InitialBodyText"/>
+      </w:pPr>
+      <w:r>
+        <w:t>531.</w:t>
+      </w:r>
+      <w:r>
+        <w:t xml:space="preserve"> </w:t>
+      </w:r>
+      <w:proofErr w:type="spellStart"/>
+      <w:r>
+        <w:t>Gurmeet</w:t>
+      </w:r>
+      <w:proofErr w:type="spellEnd"/>
+      <w:r>
+        <w:t xml:space="preserve"> Singh </w:t>
+      </w:r>
+      <w:proofErr w:type="spellStart"/>
+      <w:r>
+        <w:t>Manku</w:t>
+      </w:r>
+      <w:proofErr w:type="spellEnd"/>
+      <w:r>
+        <w:t xml:space="preserve"> , Arvind Jain , Anish Das </w:t>
+      </w:r>
+      <w:proofErr w:type="spellStart"/>
+      <w:r>
+        <w:t>Sarma</w:t>
+      </w:r>
+      <w:proofErr w:type="spellEnd"/>
+      <w:r>
+        <w:t>, Detecting near-duplicates for web crawling, Proceedings of the 16th international conference on World Wide Web, May 08-12, 2007, Banff, Alberta, Canada  [</w:t>
+      </w:r>
+      <w:proofErr w:type="spellStart"/>
+      <w:r>
+        <w:t>doi</w:t>
+      </w:r>
+      <w:proofErr w:type="spellEnd"/>
+      <w:r>
+        <w:t>&gt;10.1145/1242572.1242592]</w:t>
+      </w:r>
+    </w:p>
+    <w:p>
+      <w:pPr>
+        <w:pStyle w:val="InitialBodyText"/>
+      </w:pPr>
+    </w:p>
+    <w:p>
+      <w:pPr>
+        <w:pStyle w:val="InitialBodyText"/>
+      </w:pPr>
+      <w:r>
+        <w:t xml:space="preserve">532. </w:t>
+      </w:r>
+      <w:r>
+        <w:t xml:space="preserve">Koga, </w:t>
+      </w:r>
+      <w:proofErr w:type="spellStart"/>
+      <w:r>
+        <w:t>Hisashi</w:t>
+      </w:r>
+      <w:proofErr w:type="spellEnd"/>
+      <w:r>
+        <w:t xml:space="preserve">, Tetsuo Ishibashi, and </w:t>
+      </w:r>
+      <w:proofErr w:type="spellStart"/>
+      <w:r>
+        <w:t>Toshinori</w:t>
+      </w:r>
+      <w:proofErr w:type="spellEnd"/>
+      <w:r>
+        <w:t xml:space="preserve"> Watanabe (2007), "Fast agglomerative hierarchical clustering algorithm using Locality-Sensitive Hashing", Knowledge and Information Systems, 12 (1): 25–53, doi:10.1007/s10115-006-0027-5 .</w:t>
+      </w:r>
+    </w:p>
+    <w:p>
+      <w:pPr>
+        <w:pStyle w:val="InitialBodyText"/>
+      </w:pPr>
+    </w:p>
+    <w:p>
+      <w:pPr>
+        <w:pStyle w:val="InitialBodyText"/>
+      </w:pPr>
+      <w:r>
+        <w:t>533. “</w:t>
+      </w:r>
+      <w:proofErr w:type="spellStart"/>
+      <w:r>
+        <w:t>dejavu</w:t>
+      </w:r>
+      <w:proofErr w:type="spellEnd"/>
+      <w:r>
+        <w:t xml:space="preserve"> - Audio fingerprinting and recognition in Python</w:t>
+      </w:r>
+      <w:r>
+        <w:t xml:space="preserve">”. </w:t>
+      </w:r>
+      <w:proofErr w:type="spellStart"/>
+      <w:r>
+        <w:t>Github</w:t>
+      </w:r>
+      <w:proofErr w:type="spellEnd"/>
+      <w:r>
+        <w:t xml:space="preserve">, </w:t>
+      </w:r>
+      <w:r>
+        <w:t>https://github.com/worldveil/d</w:t>
+      </w:r>
       <w:bookmarkStart w:id="0" w:name="_GoBack"/>
       <w:bookmarkEnd w:id="0"/>
-    </w:p>
-    <w:p>
-      <w:pPr>
-        <w:pStyle w:val="Heading2withH1"/>
-        <w:rPr>
-          <w:rFonts w:ascii="Century Schoolbook" w:hAnsi="Century Schoolbook"/>
-          <w:sz w:val="20"/>
-        </w:rPr>
-      </w:pPr>
-      <w:r>
-        <w:rPr>
-          <w:rFonts w:ascii="Century Schoolbook" w:hAnsi="Century Schoolbook"/>
-          <w:sz w:val="20"/>
-        </w:rPr>
-        <w:t xml:space="preserve"> Task</w:t>
-      </w:r>
-      <w:r>
-        <w:rPr>
-          <w:rFonts w:ascii="Century Schoolbook" w:hAnsi="Century Schoolbook"/>
-          <w:sz w:val="20"/>
-        </w:rPr>
-        <w:t xml:space="preserve"> 4</w:t>
-      </w:r>
-      <w:r>
-        <w:rPr>
-          <w:rFonts w:ascii="Century Schoolbook" w:hAnsi="Century Schoolbook"/>
-          <w:sz w:val="20"/>
-        </w:rPr>
-        <w:t>: Most Relevant Frame Selection</w:t>
-      </w:r>
-    </w:p>
-    <w:p>
-      <w:pPr>
-        <w:pStyle w:val="InitialBodyText"/>
-      </w:pPr>
-      <w:r>
-        <w:t>Nice</w:t>
+      <w:r>
+        <w:t>ejavu</w:t>
+      </w:r>
+      <w:r>
+        <w:t xml:space="preserve">/. </w:t>
+      </w:r>
+      <w:r>
+        <w:t>Accessed 30</w:t>
+      </w:r>
+      <w:r>
+        <w:t xml:space="preserve"> </w:t>
+      </w:r>
+      <w:r>
+        <w:t>November 2016</w:t>
       </w:r>
       <w:r>
         <w:t>.</w:t>
       </w:r>
-    </w:p>
-    <w:p>
-      <w:pPr>
-        <w:pStyle w:val="InitialBodyText"/>
-      </w:pPr>
-    </w:p>
-    <w:p>
-      <w:pPr>
-        <w:pStyle w:val="Heading2withH1"/>
-        <w:rPr>
-          <w:rFonts w:ascii="Century Schoolbook" w:hAnsi="Century Schoolbook"/>
-          <w:sz w:val="20"/>
-        </w:rPr>
-      </w:pPr>
-      <w:r>
-        <w:rPr>
-          <w:rFonts w:ascii="Century Schoolbook" w:hAnsi="Century Schoolbook"/>
-          <w:sz w:val="20"/>
-        </w:rPr>
-        <w:t xml:space="preserve"> </w:t>
-      </w:r>
-      <w:r>
-        <w:rPr>
-          <w:rFonts w:ascii="Century Schoolbook" w:hAnsi="Century Schoolbook"/>
-          <w:sz w:val="20"/>
-        </w:rPr>
-        <w:t>Task 5</w:t>
-      </w:r>
-      <w:r>
-        <w:rPr>
-          <w:rFonts w:ascii="Century Schoolbook" w:hAnsi="Century Schoolbook"/>
-          <w:sz w:val="20"/>
-        </w:rPr>
-        <w:t>: Multi-dimensional Index Structures and Nearest Neighbor Search</w:t>
-      </w:r>
-    </w:p>
-    <w:p>
-      <w:pPr>
-        <w:pStyle w:val="InitialBodyText"/>
-      </w:pPr>
-      <w:r>
-        <w:t>Nice</w:t>
-      </w:r>
-      <w:r>
-        <w:t>.</w:t>
-      </w:r>
-    </w:p>
-    <w:p>
-      <w:pPr>
-        <w:pStyle w:val="InitialBodyText"/>
-      </w:pPr>
-    </w:p>
-    <w:p>
-      <w:pPr>
-        <w:pStyle w:val="Heading2withH1"/>
-        <w:rPr>
-          <w:rFonts w:ascii="Century Schoolbook" w:hAnsi="Century Schoolbook"/>
-          <w:sz w:val="20"/>
-        </w:rPr>
-      </w:pPr>
-      <w:r>
-        <w:rPr>
-          <w:rFonts w:ascii="Century Schoolbook" w:hAnsi="Century Schoolbook"/>
-          <w:sz w:val="20"/>
-        </w:rPr>
-        <w:t xml:space="preserve"> Task 6</w:t>
-      </w:r>
-      <w:r>
-        <w:rPr>
-          <w:rFonts w:ascii="Century Schoolbook" w:hAnsi="Century Schoolbook"/>
-          <w:sz w:val="20"/>
-        </w:rPr>
-        <w:t>: Similar Video Object Search</w:t>
-      </w:r>
-    </w:p>
-    <w:p>
-      <w:pPr>
-        <w:pStyle w:val="InitialBodyText"/>
-      </w:pPr>
-      <w:r>
-        <w:t>Nice</w:t>
-      </w:r>
-      <w:r>
-        <w:t>.</w:t>
-      </w:r>
-    </w:p>
-    <w:p>
-      <w:pPr>
-        <w:pStyle w:val="InitialBodyText"/>
-      </w:pPr>
-    </w:p>
-    <w:p>
-      <w:pPr>
-        <w:pStyle w:val="InitialBodyText"/>
-      </w:pPr>
-    </w:p>
-    <w:p>
-      <w:pPr>
-        <w:pStyle w:val="InitialBodyText"/>
-      </w:pPr>
-    </w:p>
-    <w:p>
-      <w:pPr>
-        <w:pStyle w:val="InitialBodyText"/>
-      </w:pPr>
-    </w:p>
-    <w:p>
-      <w:pPr>
-        <w:pStyle w:val="InitialBodyText"/>
-      </w:pPr>
     </w:p>
     <w:sectPr>
       <w:headerReference w:type="even" r:id="rId8"/>
@@ -8512,7 +9008,7 @@
 </file>
 
 <file path=customXml/itemProps1.xml><?xml version="1.0" encoding="utf-8"?>
-<ds:datastoreItem xmlns:ds="http://schemas.openxmlformats.org/officeDocument/2006/customXml" ds:itemID="{79AB1DFB-7A28-4978-AAAF-D3C73E3D0FF2}">
+<ds:datastoreItem xmlns:ds="http://schemas.openxmlformats.org/officeDocument/2006/customXml" ds:itemID="{380937A5-B46A-49A9-B082-0D21D73F1B4C}">
   <ds:schemaRefs>
     <ds:schemaRef ds:uri="http://schemas.openxmlformats.org/officeDocument/2006/bibliography"/>
   </ds:schemaRefs>

</xml_diff>

<commit_message>
Ascos++ related work needed
</commit_message>
<xml_diff>
--- a/Report.docx
+++ b/Report.docx
@@ -3430,10 +3430,7 @@
         <w:pStyle w:val="InitialBodyText"/>
       </w:pPr>
       <w:r>
-        <w:t>Nice.</w:t>
-      </w:r>
-      <w:r>
-        <w:t xml:space="preserve"> PageRank algorithm is heavily used in a wide range of fields. It is used </w:t>
+        <w:t xml:space="preserve">PageRank algorithm is heavily used in a wide range of fields. It is used </w:t>
       </w:r>
       <w:r>
         <w:t>in</w:t>
@@ -3489,8 +3486,33 @@
         <w:pStyle w:val="InitialBodyText"/>
       </w:pPr>
       <w:r>
-        <w:t>Nice.</w:t>
-      </w:r>
+        <w:t>ASCOS++ is a measure which has very limited application so far. As t</w:t>
+      </w:r>
+      <w:r>
+        <w:t>his measure</w:t>
+      </w:r>
+      <w:r>
+        <w:t xml:space="preserve"> captures the similarity scores among any pairs of nodes in a network</w:t>
+      </w:r>
+      <w:r>
+        <w:t>, it has been used in d</w:t>
+      </w:r>
+      <w:r>
+        <w:t>iscovering similar objects in a social network</w:t>
+      </w:r>
+      <w:r>
+        <w:t>. [521]</w:t>
+      </w:r>
+      <w:r>
+        <w:t xml:space="preserve"> </w:t>
+      </w:r>
+    </w:p>
+    <w:p>
+      <w:pPr>
+        <w:rPr>
+          <w:lang w:val="fr-FR"/>
+        </w:rPr>
+      </w:pPr>
     </w:p>
     <w:p>
       <w:pPr>
@@ -3519,10 +3541,7 @@
         <w:pStyle w:val="InitialBodyText"/>
       </w:pPr>
       <w:r>
-        <w:t>Nice.</w:t>
-      </w:r>
-      <w:r>
-        <w:t xml:space="preserve"> LSH is used in Near Duplicate Detection, an approach in which</w:t>
+        <w:t>LSH is used in Near Duplicate Detection, an approach in which</w:t>
       </w:r>
       <w:r>
         <w:t xml:space="preserve"> is used in web crawling to determine similar kinds of websites</w:t>
@@ -3552,13 +3571,16 @@
         <w:t>]</w:t>
       </w:r>
       <w:r>
-        <w:t xml:space="preserve"> LSH is also heavily used in </w:t>
-      </w:r>
-      <w:proofErr w:type="spellStart"/>
-      <w:r>
-        <w:t>Acousting</w:t>
-      </w:r>
-      <w:proofErr w:type="spellEnd"/>
+        <w:t xml:space="preserve"> LSH is also heavily used </w:t>
+      </w:r>
+      <w:bookmarkStart w:id="0" w:name="_GoBack"/>
+      <w:bookmarkEnd w:id="0"/>
+      <w:r>
+        <w:t xml:space="preserve">in </w:t>
+      </w:r>
+      <w:r>
+        <w:t>Acoustic</w:t>
+      </w:r>
       <w:r>
         <w:t xml:space="preserve"> fingerprinting, a process in which audio signals are </w:t>
       </w:r>
@@ -3601,17 +3623,16 @@
     <w:p>
       <w:pPr>
         <w:pStyle w:val="InitialBodyText"/>
+        <w:rPr>
+          <w:lang w:val="fr-FR"/>
+        </w:rPr>
       </w:pPr>
       <w:r>
         <w:t>Nice.</w:t>
       </w:r>
-    </w:p>
-    <w:p>
-      <w:pPr>
-        <w:rPr>
-          <w:lang w:val="fr-FR"/>
-        </w:rPr>
-      </w:pPr>
+      <w:r>
+        <w:t xml:space="preserve"> </w:t>
+      </w:r>
     </w:p>
     <w:p>
       <w:pPr>
@@ -3711,6 +3732,46 @@
         <w:pStyle w:val="InitialBodyText"/>
       </w:pPr>
       <w:r>
+        <w:t>521.</w:t>
+      </w:r>
+      <w:r>
+        <w:t xml:space="preserve"> Hung-</w:t>
+      </w:r>
+      <w:proofErr w:type="spellStart"/>
+      <w:r>
+        <w:t>Hsuan</w:t>
+      </w:r>
+      <w:proofErr w:type="spellEnd"/>
+      <w:r>
+        <w:t xml:space="preserve"> Chen , C. Lee Giles, ASCOS: an asymmetric network structure </w:t>
+      </w:r>
+      <w:proofErr w:type="spellStart"/>
+      <w:r>
+        <w:t>COntext</w:t>
+      </w:r>
+      <w:proofErr w:type="spellEnd"/>
+      <w:r>
+        <w:t xml:space="preserve"> similarity measure, Proceedings of the 2013 IEEE/ACM International Conference on Advances in Social Networks Analysis and Mining, August 25-28, 2013, Niagara, Ontario, Canada  [</w:t>
+      </w:r>
+      <w:proofErr w:type="spellStart"/>
+      <w:r>
+        <w:t>doi</w:t>
+      </w:r>
+      <w:proofErr w:type="spellEnd"/>
+      <w:r>
+        <w:t>&gt;10.1145/2492517.2492539]</w:t>
+      </w:r>
+    </w:p>
+    <w:p>
+      <w:pPr>
+        <w:pStyle w:val="InitialBodyText"/>
+      </w:pPr>
+    </w:p>
+    <w:p>
+      <w:pPr>
+        <w:pStyle w:val="InitialBodyText"/>
+      </w:pPr>
+      <w:r>
         <w:t>531.</w:t>
       </w:r>
       <w:r>
@@ -3813,12 +3874,7 @@
         <w:t xml:space="preserve">, </w:t>
       </w:r>
       <w:r>
-        <w:t>https://github.com/worldveil/d</w:t>
-      </w:r>
-      <w:bookmarkStart w:id="0" w:name="_GoBack"/>
-      <w:bookmarkEnd w:id="0"/>
-      <w:r>
-        <w:t>ejavu</w:t>
+        <w:t>https://github.com/worldveil/dejavu</w:t>
       </w:r>
       <w:r>
         <w:t xml:space="preserve">/. </w:t>
@@ -9008,7 +9064,7 @@
 </file>
 
 <file path=customXml/itemProps1.xml><?xml version="1.0" encoding="utf-8"?>
-<ds:datastoreItem xmlns:ds="http://schemas.openxmlformats.org/officeDocument/2006/customXml" ds:itemID="{380937A5-B46A-49A9-B082-0D21D73F1B4C}">
+<ds:datastoreItem xmlns:ds="http://schemas.openxmlformats.org/officeDocument/2006/customXml" ds:itemID="{6A2D1E00-47C4-4B21-9E20-AF7DC148872D}">
   <ds:schemaRefs>
     <ds:schemaRef ds:uri="http://schemas.openxmlformats.org/officeDocument/2006/bibliography"/>
   </ds:schemaRefs>

</xml_diff>